<commit_message>
Laboratoria 4- Entrega Final
</commit_message>
<xml_diff>
--- a/Docs/Observaciones-Lab 4.docx
+++ b/Docs/Observaciones-Lab 4.docx
@@ -1,10 +1,10 @@
 
 <file path=word/document.xml><?xml version="1.0" encoding="utf-8"?>
-<w:document xmlns:wpc="http://schemas.microsoft.com/office/word/2010/wordprocessingCanvas" xmlns:cx="http://schemas.microsoft.com/office/drawing/2014/chartex" xmlns:cx1="http://schemas.microsoft.com/office/drawing/2015/9/8/chartex" xmlns:cx2="http://schemas.microsoft.com/office/drawing/2015/10/21/chartex" xmlns:cx3="http://schemas.microsoft.com/office/drawing/2016/5/9/chartex" xmlns:cx4="http://schemas.microsoft.com/office/drawing/2016/5/10/chartex" xmlns:cx5="http://schemas.microsoft.com/office/drawing/2016/5/11/chartex" xmlns:cx6="http://schemas.microsoft.com/office/drawing/2016/5/12/chartex" xmlns:cx7="http://schemas.microsoft.com/office/drawing/2016/5/13/chartex" xmlns:cx8="http://schemas.microsoft.com/office/drawing/2016/5/14/chartex" xmlns:mc="http://schemas.openxmlformats.org/markup-compatibility/2006" xmlns:aink="http://schemas.microsoft.com/office/drawing/2016/ink" xmlns:am3d="http://schemas.microsoft.com/office/drawing/2017/model3d" xmlns:o="urn:schemas-microsoft-com:office:office" xmlns:r="http://schemas.openxmlformats.org/officeDocument/2006/relationships" xmlns:m="http://schemas.openxmlformats.org/officeDocument/2006/math" xmlns:v="urn:schemas-microsoft-com:vml" xmlns:wp14="http://schemas.microsoft.com/office/word/2010/wordprocessingDrawing" xmlns:wp="http://schemas.openxmlformats.org/drawingml/2006/wordprocessingDrawing" xmlns:w10="urn:schemas-microsoft-com:office:word" xmlns:w="http://schemas.openxmlformats.org/wordprocessingml/2006/main" xmlns:w14="http://schemas.microsoft.com/office/word/2010/wordml" xmlns:w15="http://schemas.microsoft.com/office/word/2012/wordml" xmlns:w16cex="http://schemas.microsoft.com/office/word/2018/wordml/cex" xmlns:w16cid="http://schemas.microsoft.com/office/word/2016/wordml/cid" xmlns:w16="http://schemas.microsoft.com/office/word/2018/wordml" xmlns:w16se="http://schemas.microsoft.com/office/word/2015/wordml/symex" xmlns:wpg="http://schemas.microsoft.com/office/word/2010/wordprocessingGroup" xmlns:wpi="http://schemas.microsoft.com/office/word/2010/wordprocessingInk" xmlns:wne="http://schemas.microsoft.com/office/word/2006/wordml" xmlns:wps="http://schemas.microsoft.com/office/word/2010/wordprocessingShape" mc:Ignorable="w14 w15 w16se w16cid w16 w16cex wp14">
+<w:document xmlns:wpc="http://schemas.microsoft.com/office/word/2010/wordprocessingCanvas" xmlns:cx="http://schemas.microsoft.com/office/drawing/2014/chartex" xmlns:cx1="http://schemas.microsoft.com/office/drawing/2015/9/8/chartex" xmlns:mc="http://schemas.openxmlformats.org/markup-compatibility/2006" xmlns:o="urn:schemas-microsoft-com:office:office" xmlns:r="http://schemas.openxmlformats.org/officeDocument/2006/relationships" xmlns:m="http://schemas.openxmlformats.org/officeDocument/2006/math" xmlns:v="urn:schemas-microsoft-com:vml" xmlns:wp14="http://schemas.microsoft.com/office/word/2010/wordprocessingDrawing" xmlns:wp="http://schemas.openxmlformats.org/drawingml/2006/wordprocessingDrawing" xmlns:w10="urn:schemas-microsoft-com:office:word" xmlns:w="http://schemas.openxmlformats.org/wordprocessingml/2006/main" xmlns:w14="http://schemas.microsoft.com/office/word/2010/wordml" xmlns:w15="http://schemas.microsoft.com/office/word/2012/wordml" xmlns:w16se="http://schemas.microsoft.com/office/word/2015/wordml/symex" xmlns:wpg="http://schemas.microsoft.com/office/word/2010/wordprocessingGroup" xmlns:wpi="http://schemas.microsoft.com/office/word/2010/wordprocessingInk" xmlns:wne="http://schemas.microsoft.com/office/word/2006/wordml" xmlns:wps="http://schemas.microsoft.com/office/word/2010/wordprocessingShape" mc:Ignorable="w14 w15 w16se wp14">
   <w:body>
     <w:p>
       <w:pPr>
-        <w:pStyle w:val="Title"/>
+        <w:pStyle w:val="Ttulo"/>
         <w:jc w:val="center"/>
         <w:rPr>
           <w:noProof w:val="0"/>
@@ -33,14 +33,23 @@
           <w:noProof w:val="0"/>
           <w:lang w:val="es-419"/>
         </w:rPr>
-        <w:t xml:space="preserve">Estudiante </w:t>
-      </w:r>
+        <w:t xml:space="preserve">Sergio Arango </w:t>
+      </w:r>
+      <w:proofErr w:type="spellStart"/>
       <w:r>
         <w:rPr>
           <w:noProof w:val="0"/>
           <w:lang w:val="es-419"/>
         </w:rPr>
-        <w:t xml:space="preserve">1 Cod </w:t>
+        <w:t>Arango</w:t>
+      </w:r>
+      <w:proofErr w:type="spellEnd"/>
+      <w:r>
+        <w:rPr>
+          <w:noProof w:val="0"/>
+          <w:lang w:val="es-419"/>
+        </w:rPr>
+        <w:t xml:space="preserve"> </w:t>
       </w:r>
       <w:proofErr w:type="spellStart"/>
       <w:r>
@@ -48,9 +57,16 @@
           <w:noProof w:val="0"/>
           <w:lang w:val="es-419"/>
         </w:rPr>
-        <w:t>XXXX</w:t>
+        <w:t>Cod</w:t>
       </w:r>
       <w:proofErr w:type="spellEnd"/>
+      <w:r>
+        <w:rPr>
+          <w:noProof w:val="0"/>
+          <w:lang w:val="es-419"/>
+        </w:rPr>
+        <w:t xml:space="preserve"> 201921814</w:t>
+      </w:r>
     </w:p>
     <w:p>
       <w:pPr>
@@ -66,24 +82,24 @@
           <w:noProof w:val="0"/>
           <w:lang w:val="es-419"/>
         </w:rPr>
-        <w:t xml:space="preserve">Estudiante </w:t>
-      </w:r>
+        <w:t xml:space="preserve">Blanca Valencia Aguirre </w:t>
+      </w:r>
+      <w:proofErr w:type="spellStart"/>
       <w:r>
         <w:rPr>
           <w:noProof w:val="0"/>
           <w:lang w:val="es-419"/>
         </w:rPr>
-        <w:t xml:space="preserve">2 Cod </w:t>
-      </w:r>
-      <w:proofErr w:type="spellStart"/>
+        <w:t>Cod</w:t>
+      </w:r>
+      <w:proofErr w:type="spellEnd"/>
       <w:r>
         <w:rPr>
           <w:noProof w:val="0"/>
           <w:lang w:val="es-419"/>
         </w:rPr>
-        <w:t>XXXX</w:t>
-      </w:r>
-      <w:proofErr w:type="spellEnd"/>
+        <w:t xml:space="preserve"> 202013797</w:t>
+      </w:r>
     </w:p>
     <w:p>
       <w:pPr>
@@ -97,7 +113,7 @@
     </w:p>
     <w:tbl>
       <w:tblPr>
-        <w:tblStyle w:val="GridTable2"/>
+        <w:tblStyle w:val="Tabladecuadrcula2"/>
         <w:tblW w:w="3694" w:type="pct"/>
         <w:jc w:val="center"/>
         <w:tblLook w:val="04A0" w:firstRow="1" w:lastRow="0" w:firstColumn="1" w:lastColumn="0" w:noHBand="0" w:noVBand="1"/>
@@ -230,6 +246,14 @@
                 <w:lang w:val="es-419"/>
               </w:rPr>
             </w:pPr>
+            <w:r>
+              <w:rPr>
+                <w:rFonts w:ascii="Dax-Regular" w:hAnsi="Dax-Regular"/>
+                <w:noProof w:val="0"/>
+                <w:lang w:val="es-419"/>
+              </w:rPr>
+              <w:t>Intel Core i7</w:t>
+            </w:r>
           </w:p>
         </w:tc>
         <w:tc>
@@ -246,6 +270,14 @@
                 <w:lang w:val="es-419"/>
               </w:rPr>
             </w:pPr>
+            <w:r>
+              <w:rPr>
+                <w:rFonts w:ascii="Dax-Regular" w:hAnsi="Dax-Regular"/>
+                <w:noProof w:val="0"/>
+                <w:lang w:val="es-419"/>
+              </w:rPr>
+              <w:t>Intel Core I7</w:t>
+            </w:r>
           </w:p>
         </w:tc>
       </w:tr>
@@ -291,6 +323,14 @@
                 <w:lang w:val="es-419"/>
               </w:rPr>
             </w:pPr>
+            <w:r>
+              <w:rPr>
+                <w:rFonts w:ascii="Dax-Regular" w:hAnsi="Dax-Regular"/>
+                <w:noProof w:val="0"/>
+                <w:lang w:val="es-419"/>
+              </w:rPr>
+              <w:t>12 GB</w:t>
+            </w:r>
           </w:p>
         </w:tc>
         <w:tc>
@@ -307,6 +347,14 @@
                 <w:lang w:val="es-419"/>
               </w:rPr>
             </w:pPr>
+            <w:r>
+              <w:rPr>
+                <w:rFonts w:ascii="Dax-Regular" w:hAnsi="Dax-Regular"/>
+                <w:noProof w:val="0"/>
+                <w:lang w:val="es-419"/>
+              </w:rPr>
+              <w:t>12 GB</w:t>
+            </w:r>
           </w:p>
         </w:tc>
       </w:tr>
@@ -353,6 +401,14 @@
                 <w:lang w:val="es-419"/>
               </w:rPr>
             </w:pPr>
+            <w:r>
+              <w:rPr>
+                <w:rFonts w:ascii="Dax-Regular" w:hAnsi="Dax-Regular"/>
+                <w:noProof w:val="0"/>
+                <w:lang w:val="es-419"/>
+              </w:rPr>
+              <w:t>Windows 10</w:t>
+            </w:r>
           </w:p>
         </w:tc>
         <w:tc>
@@ -370,13 +426,21 @@
                 <w:lang w:val="es-419"/>
               </w:rPr>
             </w:pPr>
+            <w:r>
+              <w:rPr>
+                <w:rFonts w:ascii="Dax-Regular" w:hAnsi="Dax-Regular"/>
+                <w:noProof w:val="0"/>
+                <w:lang w:val="es-419"/>
+              </w:rPr>
+              <w:t>Windows 10</w:t>
+            </w:r>
           </w:p>
         </w:tc>
       </w:tr>
     </w:tbl>
     <w:p>
       <w:pPr>
-        <w:pStyle w:val="Caption"/>
+        <w:pStyle w:val="Descripcin"/>
         <w:jc w:val="center"/>
         <w:rPr>
           <w:lang w:val="es-419"/>
@@ -429,7 +493,7 @@
     </w:p>
     <w:p>
       <w:pPr>
-        <w:pStyle w:val="Heading1"/>
+        <w:pStyle w:val="Ttulo1"/>
         <w:rPr>
           <w:b/>
           <w:bCs/>
@@ -449,7 +513,7 @@
     </w:p>
     <w:p>
       <w:pPr>
-        <w:pStyle w:val="Heading2"/>
+        <w:pStyle w:val="Ttulo2"/>
         <w:rPr>
           <w:b/>
           <w:bCs/>
@@ -469,7 +533,7 @@
     </w:p>
     <w:tbl>
       <w:tblPr>
-        <w:tblStyle w:val="GridTable2"/>
+        <w:tblStyle w:val="Tabladecuadrcula2"/>
         <w:tblW w:w="5000" w:type="pct"/>
         <w:jc w:val="center"/>
         <w:tblLook w:val="04A0" w:firstRow="1" w:lastRow="0" w:firstColumn="1" w:lastColumn="0" w:noHBand="0" w:noVBand="1"/>
@@ -511,7 +575,6 @@
               </w:rPr>
               <w:t>Tamaño de la muestra (</w:t>
             </w:r>
-            <w:proofErr w:type="spellStart"/>
             <w:r>
               <w:rPr>
                 <w:noProof w:val="0"/>
@@ -519,7 +582,6 @@
               </w:rPr>
               <w:t>ARRAY_LIST</w:t>
             </w:r>
-            <w:proofErr w:type="spellEnd"/>
             <w:r>
               <w:rPr>
                 <w:rFonts w:ascii="Dax-Regular" w:hAnsi="Dax-Regular"/>
@@ -729,6 +791,14 @@
                 <w:lang w:val="es-419"/>
               </w:rPr>
             </w:pPr>
+            <w:r>
+              <w:rPr>
+                <w:rFonts w:ascii="Dax-Regular" w:hAnsi="Dax-Regular"/>
+                <w:noProof w:val="0"/>
+                <w:lang w:val="es-419"/>
+              </w:rPr>
+              <w:t>557,63</w:t>
+            </w:r>
           </w:p>
         </w:tc>
         <w:tc>
@@ -745,6 +815,14 @@
                 <w:lang w:val="es-419"/>
               </w:rPr>
             </w:pPr>
+            <w:r>
+              <w:rPr>
+                <w:rFonts w:ascii="Dax-Regular" w:hAnsi="Dax-Regular"/>
+                <w:noProof w:val="0"/>
+                <w:lang w:val="es-419"/>
+              </w:rPr>
+              <w:t>666,32</w:t>
+            </w:r>
           </w:p>
         </w:tc>
         <w:tc>
@@ -761,6 +839,14 @@
                 <w:lang w:val="es-419"/>
               </w:rPr>
             </w:pPr>
+            <w:r>
+              <w:rPr>
+                <w:rFonts w:ascii="Dax-Regular" w:hAnsi="Dax-Regular"/>
+                <w:noProof w:val="0"/>
+                <w:lang w:val="es-419"/>
+              </w:rPr>
+              <w:t>41,91</w:t>
+            </w:r>
           </w:p>
         </w:tc>
       </w:tr>
@@ -806,6 +892,14 @@
                 <w:lang w:val="es-419"/>
               </w:rPr>
             </w:pPr>
+            <w:r>
+              <w:rPr>
+                <w:rFonts w:ascii="Dax-Regular" w:hAnsi="Dax-Regular"/>
+                <w:noProof w:val="0"/>
+                <w:lang w:val="es-419"/>
+              </w:rPr>
+              <w:t>2364,67</w:t>
+            </w:r>
           </w:p>
         </w:tc>
         <w:tc>
@@ -822,6 +916,14 @@
                 <w:lang w:val="es-419"/>
               </w:rPr>
             </w:pPr>
+            <w:r>
+              <w:rPr>
+                <w:rFonts w:ascii="Dax-Regular" w:hAnsi="Dax-Regular"/>
+                <w:noProof w:val="0"/>
+                <w:lang w:val="es-419"/>
+              </w:rPr>
+              <w:t>2789,73</w:t>
+            </w:r>
           </w:p>
         </w:tc>
         <w:tc>
@@ -838,6 +940,14 @@
                 <w:lang w:val="es-419"/>
               </w:rPr>
             </w:pPr>
+            <w:r>
+              <w:rPr>
+                <w:rFonts w:ascii="Dax-Regular" w:hAnsi="Dax-Regular"/>
+                <w:noProof w:val="0"/>
+                <w:lang w:val="es-419"/>
+              </w:rPr>
+              <w:t>62,50</w:t>
+            </w:r>
           </w:p>
         </w:tc>
       </w:tr>
@@ -884,6 +994,14 @@
                 <w:lang w:val="es-419"/>
               </w:rPr>
             </w:pPr>
+            <w:r>
+              <w:rPr>
+                <w:rFonts w:ascii="Dax-Regular" w:hAnsi="Dax-Regular"/>
+                <w:noProof w:val="0"/>
+                <w:lang w:val="es-419"/>
+              </w:rPr>
+              <w:t>8593,27</w:t>
+            </w:r>
           </w:p>
         </w:tc>
         <w:tc>
@@ -900,6 +1018,14 @@
                 <w:lang w:val="es-419"/>
               </w:rPr>
             </w:pPr>
+            <w:r>
+              <w:rPr>
+                <w:rFonts w:ascii="Dax-Regular" w:hAnsi="Dax-Regular"/>
+                <w:noProof w:val="0"/>
+                <w:lang w:val="es-419"/>
+              </w:rPr>
+              <w:t>9981,83</w:t>
+            </w:r>
           </w:p>
         </w:tc>
         <w:tc>
@@ -916,6 +1042,14 @@
                 <w:lang w:val="es-419"/>
               </w:rPr>
             </w:pPr>
+            <w:r>
+              <w:rPr>
+                <w:rFonts w:ascii="Dax-Regular" w:hAnsi="Dax-Regular"/>
+                <w:noProof w:val="0"/>
+                <w:lang w:val="es-419"/>
+              </w:rPr>
+              <w:t>153,38</w:t>
+            </w:r>
           </w:p>
         </w:tc>
       </w:tr>
@@ -961,6 +1095,22 @@
                 <w:lang w:val="es-419"/>
               </w:rPr>
             </w:pPr>
+            <w:r>
+              <w:rPr>
+                <w:rFonts w:ascii="Dax-Regular" w:hAnsi="Dax-Regular"/>
+                <w:noProof w:val="0"/>
+                <w:lang w:val="es-419"/>
+              </w:rPr>
+              <w:t>41789</w:t>
+            </w:r>
+            <w:r>
+              <w:rPr>
+                <w:rFonts w:ascii="Dax-Regular" w:hAnsi="Dax-Regular"/>
+                <w:noProof w:val="0"/>
+                <w:lang w:val="es-419"/>
+              </w:rPr>
+              <w:t>,71</w:t>
+            </w:r>
           </w:p>
         </w:tc>
         <w:tc>
@@ -977,6 +1127,14 @@
                 <w:lang w:val="es-419"/>
               </w:rPr>
             </w:pPr>
+            <w:r>
+              <w:rPr>
+                <w:rFonts w:ascii="Dax-Regular" w:hAnsi="Dax-Regular"/>
+                <w:noProof w:val="0"/>
+                <w:lang w:val="es-419"/>
+              </w:rPr>
+              <w:t>40256,09</w:t>
+            </w:r>
           </w:p>
         </w:tc>
         <w:tc>
@@ -993,6 +1151,14 @@
                 <w:lang w:val="es-419"/>
               </w:rPr>
             </w:pPr>
+            <w:r>
+              <w:rPr>
+                <w:rFonts w:ascii="Dax-Regular" w:hAnsi="Dax-Regular"/>
+                <w:noProof w:val="0"/>
+                <w:lang w:val="es-419"/>
+              </w:rPr>
+              <w:t>370,15</w:t>
+            </w:r>
           </w:p>
         </w:tc>
       </w:tr>
@@ -1039,6 +1205,14 @@
                 <w:lang w:val="es-419"/>
               </w:rPr>
             </w:pPr>
+            <w:r>
+              <w:rPr>
+                <w:rFonts w:ascii="Dax-Regular" w:hAnsi="Dax-Regular"/>
+                <w:noProof w:val="0"/>
+                <w:lang w:val="es-419"/>
+              </w:rPr>
+              <w:t>161325,87</w:t>
+            </w:r>
           </w:p>
         </w:tc>
         <w:tc>
@@ -1055,6 +1229,14 @@
                 <w:lang w:val="es-419"/>
               </w:rPr>
             </w:pPr>
+            <w:r>
+              <w:rPr>
+                <w:rFonts w:ascii="Dax-Regular" w:hAnsi="Dax-Regular"/>
+                <w:noProof w:val="0"/>
+                <w:lang w:val="es-419"/>
+              </w:rPr>
+              <w:t>230776,98</w:t>
+            </w:r>
           </w:p>
         </w:tc>
         <w:tc>
@@ -1071,6 +1253,14 @@
                 <w:lang w:val="es-419"/>
               </w:rPr>
             </w:pPr>
+            <w:r>
+              <w:rPr>
+                <w:rFonts w:ascii="Dax-Regular" w:hAnsi="Dax-Regular"/>
+                <w:noProof w:val="0"/>
+                <w:lang w:val="es-419"/>
+              </w:rPr>
+              <w:t>874,83</w:t>
+            </w:r>
           </w:p>
         </w:tc>
       </w:tr>
@@ -1116,6 +1306,14 @@
                 <w:lang w:val="es-419"/>
               </w:rPr>
             </w:pPr>
+            <w:r>
+              <w:rPr>
+                <w:rFonts w:ascii="Dax-Regular" w:hAnsi="Dax-Regular"/>
+                <w:noProof w:val="0"/>
+                <w:lang w:val="es-419"/>
+              </w:rPr>
+              <w:t>783197,76</w:t>
+            </w:r>
           </w:p>
         </w:tc>
         <w:tc>
@@ -1132,6 +1330,14 @@
                 <w:lang w:val="es-419"/>
               </w:rPr>
             </w:pPr>
+            <w:r>
+              <w:rPr>
+                <w:rFonts w:ascii="Dax-Regular" w:hAnsi="Dax-Regular"/>
+                <w:noProof w:val="0"/>
+                <w:lang w:val="es-419"/>
+              </w:rPr>
+              <w:t>1171897,28</w:t>
+            </w:r>
           </w:p>
         </w:tc>
         <w:tc>
@@ -1148,6 +1354,14 @@
                 <w:lang w:val="es-419"/>
               </w:rPr>
             </w:pPr>
+            <w:r>
+              <w:rPr>
+                <w:rFonts w:ascii="Dax-Regular" w:hAnsi="Dax-Regular"/>
+                <w:noProof w:val="0"/>
+                <w:lang w:val="es-419"/>
+              </w:rPr>
+              <w:t>1885,62</w:t>
+            </w:r>
           </w:p>
         </w:tc>
       </w:tr>
@@ -1194,6 +1408,14 @@
                 <w:lang w:val="es-419"/>
               </w:rPr>
             </w:pPr>
+            <w:r>
+              <w:rPr>
+                <w:rFonts w:ascii="Dax-Regular" w:hAnsi="Dax-Regular"/>
+                <w:noProof w:val="0"/>
+                <w:lang w:val="es-419"/>
+              </w:rPr>
+              <w:t>&gt;30min</w:t>
+            </w:r>
           </w:p>
         </w:tc>
         <w:tc>
@@ -1210,6 +1432,14 @@
                 <w:lang w:val="es-419"/>
               </w:rPr>
             </w:pPr>
+            <w:r>
+              <w:rPr>
+                <w:rFonts w:ascii="Dax-Regular" w:hAnsi="Dax-Regular"/>
+                <w:noProof w:val="0"/>
+                <w:lang w:val="es-419"/>
+              </w:rPr>
+              <w:t>&gt;30min</w:t>
+            </w:r>
           </w:p>
         </w:tc>
         <w:tc>
@@ -1226,6 +1456,14 @@
                 <w:lang w:val="es-419"/>
               </w:rPr>
             </w:pPr>
+            <w:r>
+              <w:rPr>
+                <w:rFonts w:ascii="Dax-Regular" w:hAnsi="Dax-Regular"/>
+                <w:noProof w:val="0"/>
+                <w:lang w:val="es-419"/>
+              </w:rPr>
+              <w:t>4661,72</w:t>
+            </w:r>
           </w:p>
         </w:tc>
       </w:tr>
@@ -1271,6 +1509,14 @@
                 <w:lang w:val="es-419"/>
               </w:rPr>
             </w:pPr>
+            <w:r>
+              <w:rPr>
+                <w:rFonts w:ascii="Dax-Regular" w:hAnsi="Dax-Regular"/>
+                <w:noProof w:val="0"/>
+                <w:lang w:val="es-419"/>
+              </w:rPr>
+              <w:t>&gt;30min</w:t>
+            </w:r>
           </w:p>
         </w:tc>
         <w:tc>
@@ -1287,6 +1533,14 @@
                 <w:lang w:val="es-419"/>
               </w:rPr>
             </w:pPr>
+            <w:r>
+              <w:rPr>
+                <w:rFonts w:ascii="Dax-Regular" w:hAnsi="Dax-Regular"/>
+                <w:noProof w:val="0"/>
+                <w:lang w:val="es-419"/>
+              </w:rPr>
+              <w:t>&gt;30min</w:t>
+            </w:r>
           </w:p>
         </w:tc>
         <w:tc>
@@ -1303,6 +1557,14 @@
                 <w:lang w:val="es-419"/>
               </w:rPr>
             </w:pPr>
+            <w:r>
+              <w:rPr>
+                <w:rFonts w:ascii="Dax-Regular" w:hAnsi="Dax-Regular"/>
+                <w:noProof w:val="0"/>
+                <w:lang w:val="es-419"/>
+              </w:rPr>
+              <w:t>11420,82</w:t>
+            </w:r>
           </w:p>
         </w:tc>
       </w:tr>
@@ -1349,6 +1611,14 @@
                 <w:lang w:val="es-419"/>
               </w:rPr>
             </w:pPr>
+            <w:r>
+              <w:rPr>
+                <w:rFonts w:ascii="Dax-Regular" w:hAnsi="Dax-Regular"/>
+                <w:noProof w:val="0"/>
+                <w:lang w:val="es-419"/>
+              </w:rPr>
+              <w:t>&gt;30min</w:t>
+            </w:r>
           </w:p>
         </w:tc>
         <w:tc>
@@ -1365,6 +1635,14 @@
                 <w:lang w:val="es-419"/>
               </w:rPr>
             </w:pPr>
+            <w:r>
+              <w:rPr>
+                <w:rFonts w:ascii="Dax-Regular" w:hAnsi="Dax-Regular"/>
+                <w:noProof w:val="0"/>
+                <w:lang w:val="es-419"/>
+              </w:rPr>
+              <w:t>&gt;30min</w:t>
+            </w:r>
           </w:p>
         </w:tc>
         <w:tc>
@@ -1381,6 +1659,14 @@
                 <w:lang w:val="es-419"/>
               </w:rPr>
             </w:pPr>
+            <w:r>
+              <w:rPr>
+                <w:rFonts w:ascii="Dax-Regular" w:hAnsi="Dax-Regular"/>
+                <w:noProof w:val="0"/>
+                <w:lang w:val="es-419"/>
+              </w:rPr>
+              <w:t>31207,01</w:t>
+            </w:r>
           </w:p>
         </w:tc>
       </w:tr>
@@ -1427,6 +1713,14 @@
                 <w:lang w:val="es-419"/>
               </w:rPr>
             </w:pPr>
+            <w:r>
+              <w:rPr>
+                <w:rFonts w:ascii="Dax-Regular" w:hAnsi="Dax-Regular"/>
+                <w:noProof w:val="0"/>
+                <w:lang w:val="es-419"/>
+              </w:rPr>
+              <w:t>&gt;30min</w:t>
+            </w:r>
           </w:p>
         </w:tc>
         <w:tc>
@@ -1443,6 +1737,14 @@
                 <w:lang w:val="es-419"/>
               </w:rPr>
             </w:pPr>
+            <w:r>
+              <w:rPr>
+                <w:rFonts w:ascii="Dax-Regular" w:hAnsi="Dax-Regular"/>
+                <w:noProof w:val="0"/>
+                <w:lang w:val="es-419"/>
+              </w:rPr>
+              <w:t>&gt;30min</w:t>
+            </w:r>
           </w:p>
         </w:tc>
         <w:tc>
@@ -1460,13 +1762,21 @@
                 <w:lang w:val="es-419"/>
               </w:rPr>
             </w:pPr>
+            <w:r>
+              <w:rPr>
+                <w:rFonts w:ascii="Dax-Regular" w:hAnsi="Dax-Regular"/>
+                <w:noProof w:val="0"/>
+                <w:lang w:val="es-419"/>
+              </w:rPr>
+              <w:t>49567,83</w:t>
+            </w:r>
           </w:p>
         </w:tc>
       </w:tr>
     </w:tbl>
     <w:p>
       <w:pPr>
-        <w:pStyle w:val="Caption"/>
+        <w:pStyle w:val="Descripcin"/>
         <w:jc w:val="center"/>
         <w:rPr>
           <w:lang w:val="es-419"/>
@@ -1519,7 +1829,7 @@
     </w:p>
     <w:tbl>
       <w:tblPr>
-        <w:tblStyle w:val="GridTable2"/>
+        <w:tblStyle w:val="Tabladecuadrcula2"/>
         <w:tblW w:w="5000" w:type="pct"/>
         <w:jc w:val="center"/>
         <w:tblLook w:val="04A0" w:firstRow="1" w:lastRow="0" w:firstColumn="1" w:lastColumn="0" w:noHBand="0" w:noVBand="1"/>
@@ -1561,7 +1871,6 @@
               </w:rPr>
               <w:t>Tamaño de la muestra (</w:t>
             </w:r>
-            <w:proofErr w:type="spellStart"/>
             <w:r>
               <w:rPr>
                 <w:noProof w:val="0"/>
@@ -1569,7 +1878,6 @@
               </w:rPr>
               <w:t>LINKED_LIST</w:t>
             </w:r>
-            <w:proofErr w:type="spellEnd"/>
             <w:r>
               <w:rPr>
                 <w:rFonts w:ascii="Dax-Regular" w:hAnsi="Dax-Regular"/>
@@ -1779,6 +2087,14 @@
                 <w:lang w:val="es-419"/>
               </w:rPr>
             </w:pPr>
+            <w:r>
+              <w:rPr>
+                <w:rFonts w:ascii="Dax-Regular" w:hAnsi="Dax-Regular"/>
+                <w:noProof w:val="0"/>
+                <w:lang w:val="es-419"/>
+              </w:rPr>
+              <w:t>39343,125</w:t>
+            </w:r>
           </w:p>
         </w:tc>
         <w:tc>
@@ -1795,6 +2111,14 @@
                 <w:lang w:val="es-419"/>
               </w:rPr>
             </w:pPr>
+            <w:r>
+              <w:rPr>
+                <w:rFonts w:ascii="Dax-Regular" w:hAnsi="Dax-Regular"/>
+                <w:noProof w:val="0"/>
+                <w:lang w:val="es-419"/>
+              </w:rPr>
+              <w:t>38675,875</w:t>
+            </w:r>
           </w:p>
         </w:tc>
         <w:tc>
@@ -1811,6 +2135,14 @@
                 <w:lang w:val="es-419"/>
               </w:rPr>
             </w:pPr>
+            <w:r>
+              <w:rPr>
+                <w:rFonts w:ascii="Dax-Regular" w:hAnsi="Dax-Regular"/>
+                <w:noProof w:val="0"/>
+                <w:lang w:val="es-419"/>
+              </w:rPr>
+              <w:t>2171,663</w:t>
+            </w:r>
           </w:p>
         </w:tc>
       </w:tr>
@@ -1856,6 +2188,14 @@
                 <w:lang w:val="es-419"/>
               </w:rPr>
             </w:pPr>
+            <w:r>
+              <w:rPr>
+                <w:rFonts w:ascii="Dax-Regular" w:hAnsi="Dax-Regular"/>
+                <w:noProof w:val="0"/>
+                <w:lang w:val="es-419"/>
+              </w:rPr>
+              <w:t>375671,785</w:t>
+            </w:r>
           </w:p>
         </w:tc>
         <w:tc>
@@ -1872,6 +2212,14 @@
                 <w:lang w:val="es-419"/>
               </w:rPr>
             </w:pPr>
+            <w:r>
+              <w:rPr>
+                <w:rFonts w:ascii="Dax-Regular" w:hAnsi="Dax-Regular"/>
+                <w:noProof w:val="0"/>
+                <w:lang w:val="es-419"/>
+              </w:rPr>
+              <w:t>385421,875</w:t>
+            </w:r>
           </w:p>
         </w:tc>
         <w:tc>
@@ -1888,6 +2236,14 @@
                 <w:lang w:val="es-419"/>
               </w:rPr>
             </w:pPr>
+            <w:r>
+              <w:rPr>
+                <w:rFonts w:ascii="Dax-Regular" w:hAnsi="Dax-Regular"/>
+                <w:noProof w:val="0"/>
+                <w:lang w:val="es-419"/>
+              </w:rPr>
+              <w:t>10957,732</w:t>
+            </w:r>
           </w:p>
         </w:tc>
       </w:tr>
@@ -1934,6 +2290,14 @@
                 <w:lang w:val="es-419"/>
               </w:rPr>
             </w:pPr>
+            <w:r>
+              <w:rPr>
+                <w:rFonts w:ascii="Dax-Regular" w:hAnsi="Dax-Regular"/>
+                <w:noProof w:val="0"/>
+                <w:lang w:val="es-419"/>
+              </w:rPr>
+              <w:t>1786063,367</w:t>
+            </w:r>
           </w:p>
         </w:tc>
         <w:tc>
@@ -1950,6 +2314,14 @@
                 <w:lang w:val="es-419"/>
               </w:rPr>
             </w:pPr>
+            <w:r>
+              <w:rPr>
+                <w:rFonts w:ascii="Dax-Regular" w:hAnsi="Dax-Regular"/>
+                <w:noProof w:val="0"/>
+                <w:lang w:val="es-419"/>
+              </w:rPr>
+              <w:t>&gt;30min</w:t>
+            </w:r>
           </w:p>
         </w:tc>
         <w:tc>
@@ -1966,6 +2338,14 @@
                 <w:lang w:val="es-419"/>
               </w:rPr>
             </w:pPr>
+            <w:r>
+              <w:rPr>
+                <w:rFonts w:ascii="Dax-Regular" w:hAnsi="Dax-Regular"/>
+                <w:noProof w:val="0"/>
+                <w:lang w:val="es-419"/>
+              </w:rPr>
+              <w:t>59000,654</w:t>
+            </w:r>
           </w:p>
         </w:tc>
       </w:tr>
@@ -2011,6 +2391,14 @@
                 <w:lang w:val="es-419"/>
               </w:rPr>
             </w:pPr>
+            <w:r>
+              <w:rPr>
+                <w:rFonts w:ascii="Dax-Regular" w:hAnsi="Dax-Regular"/>
+                <w:noProof w:val="0"/>
+                <w:lang w:val="es-419"/>
+              </w:rPr>
+              <w:t>&gt;30min</w:t>
+            </w:r>
           </w:p>
         </w:tc>
         <w:tc>
@@ -2027,6 +2415,14 @@
                 <w:lang w:val="es-419"/>
               </w:rPr>
             </w:pPr>
+            <w:r>
+              <w:rPr>
+                <w:rFonts w:ascii="Dax-Regular" w:hAnsi="Dax-Regular"/>
+                <w:noProof w:val="0"/>
+                <w:lang w:val="es-419"/>
+              </w:rPr>
+              <w:t>&gt;30min</w:t>
+            </w:r>
           </w:p>
         </w:tc>
         <w:tc>
@@ -2043,6 +2439,14 @@
                 <w:lang w:val="es-419"/>
               </w:rPr>
             </w:pPr>
+            <w:r>
+              <w:rPr>
+                <w:rFonts w:ascii="Dax-Regular" w:hAnsi="Dax-Regular"/>
+                <w:noProof w:val="0"/>
+                <w:lang w:val="es-419"/>
+              </w:rPr>
+              <w:t>309251,542</w:t>
+            </w:r>
           </w:p>
         </w:tc>
       </w:tr>
@@ -2089,6 +2493,14 @@
                 <w:lang w:val="es-419"/>
               </w:rPr>
             </w:pPr>
+            <w:r>
+              <w:rPr>
+                <w:rFonts w:ascii="Dax-Regular" w:hAnsi="Dax-Regular"/>
+                <w:noProof w:val="0"/>
+                <w:lang w:val="es-419"/>
+              </w:rPr>
+              <w:t>&gt;30min</w:t>
+            </w:r>
           </w:p>
         </w:tc>
         <w:tc>
@@ -2105,6 +2517,14 @@
                 <w:lang w:val="es-419"/>
               </w:rPr>
             </w:pPr>
+            <w:r>
+              <w:rPr>
+                <w:rFonts w:ascii="Dax-Regular" w:hAnsi="Dax-Regular"/>
+                <w:noProof w:val="0"/>
+                <w:lang w:val="es-419"/>
+              </w:rPr>
+              <w:t>&gt;30min</w:t>
+            </w:r>
           </w:p>
         </w:tc>
         <w:tc>
@@ -2121,6 +2541,22 @@
                 <w:lang w:val="es-419"/>
               </w:rPr>
             </w:pPr>
+            <w:r>
+              <w:rPr>
+                <w:rFonts w:ascii="Dax-Regular" w:hAnsi="Dax-Regular"/>
+                <w:noProof w:val="0"/>
+                <w:lang w:val="es-419"/>
+              </w:rPr>
+              <w:t>13</w:t>
+            </w:r>
+            <w:r>
+              <w:rPr>
+                <w:rFonts w:ascii="Dax-Regular" w:hAnsi="Dax-Regular"/>
+                <w:noProof w:val="0"/>
+                <w:lang w:val="es-419"/>
+              </w:rPr>
+              <w:t>54390,64</w:t>
+            </w:r>
           </w:p>
         </w:tc>
       </w:tr>
@@ -2166,6 +2602,14 @@
                 <w:lang w:val="es-419"/>
               </w:rPr>
             </w:pPr>
+            <w:r>
+              <w:rPr>
+                <w:rFonts w:ascii="Dax-Regular" w:hAnsi="Dax-Regular"/>
+                <w:noProof w:val="0"/>
+                <w:lang w:val="es-419"/>
+              </w:rPr>
+              <w:t>&gt;30min</w:t>
+            </w:r>
           </w:p>
         </w:tc>
         <w:tc>
@@ -2182,6 +2626,14 @@
                 <w:lang w:val="es-419"/>
               </w:rPr>
             </w:pPr>
+            <w:r>
+              <w:rPr>
+                <w:rFonts w:ascii="Dax-Regular" w:hAnsi="Dax-Regular"/>
+                <w:noProof w:val="0"/>
+                <w:lang w:val="es-419"/>
+              </w:rPr>
+              <w:t>&gt;30min</w:t>
+            </w:r>
           </w:p>
         </w:tc>
         <w:tc>
@@ -2198,6 +2650,14 @@
                 <w:lang w:val="es-419"/>
               </w:rPr>
             </w:pPr>
+            <w:r>
+              <w:rPr>
+                <w:rFonts w:ascii="Dax-Regular" w:hAnsi="Dax-Regular"/>
+                <w:noProof w:val="0"/>
+                <w:lang w:val="es-419"/>
+              </w:rPr>
+              <w:t>&gt;30min</w:t>
+            </w:r>
           </w:p>
         </w:tc>
       </w:tr>
@@ -2244,6 +2704,14 @@
                 <w:lang w:val="es-419"/>
               </w:rPr>
             </w:pPr>
+            <w:r>
+              <w:rPr>
+                <w:rFonts w:ascii="Dax-Regular" w:hAnsi="Dax-Regular"/>
+                <w:noProof w:val="0"/>
+                <w:lang w:val="es-419"/>
+              </w:rPr>
+              <w:t>&gt;30min</w:t>
+            </w:r>
           </w:p>
         </w:tc>
         <w:tc>
@@ -2260,6 +2728,14 @@
                 <w:lang w:val="es-419"/>
               </w:rPr>
             </w:pPr>
+            <w:r>
+              <w:rPr>
+                <w:rFonts w:ascii="Dax-Regular" w:hAnsi="Dax-Regular"/>
+                <w:noProof w:val="0"/>
+                <w:lang w:val="es-419"/>
+              </w:rPr>
+              <w:t>&gt;30min</w:t>
+            </w:r>
           </w:p>
         </w:tc>
         <w:tc>
@@ -2276,6 +2752,14 @@
                 <w:lang w:val="es-419"/>
               </w:rPr>
             </w:pPr>
+            <w:r>
+              <w:rPr>
+                <w:rFonts w:ascii="Dax-Regular" w:hAnsi="Dax-Regular"/>
+                <w:noProof w:val="0"/>
+                <w:lang w:val="es-419"/>
+              </w:rPr>
+              <w:t>&gt;30min</w:t>
+            </w:r>
           </w:p>
         </w:tc>
       </w:tr>
@@ -2321,6 +2805,14 @@
                 <w:lang w:val="es-419"/>
               </w:rPr>
             </w:pPr>
+            <w:r>
+              <w:rPr>
+                <w:rFonts w:ascii="Dax-Regular" w:hAnsi="Dax-Regular"/>
+                <w:noProof w:val="0"/>
+                <w:lang w:val="es-419"/>
+              </w:rPr>
+              <w:t>&gt;30min</w:t>
+            </w:r>
           </w:p>
         </w:tc>
         <w:tc>
@@ -2337,6 +2829,14 @@
                 <w:lang w:val="es-419"/>
               </w:rPr>
             </w:pPr>
+            <w:r>
+              <w:rPr>
+                <w:rFonts w:ascii="Dax-Regular" w:hAnsi="Dax-Regular"/>
+                <w:noProof w:val="0"/>
+                <w:lang w:val="es-419"/>
+              </w:rPr>
+              <w:t>&gt;30min</w:t>
+            </w:r>
           </w:p>
         </w:tc>
         <w:tc>
@@ -2353,6 +2853,14 @@
                 <w:lang w:val="es-419"/>
               </w:rPr>
             </w:pPr>
+            <w:r>
+              <w:rPr>
+                <w:rFonts w:ascii="Dax-Regular" w:hAnsi="Dax-Regular"/>
+                <w:noProof w:val="0"/>
+                <w:lang w:val="es-419"/>
+              </w:rPr>
+              <w:t>&gt;30min</w:t>
+            </w:r>
           </w:p>
         </w:tc>
       </w:tr>
@@ -2399,6 +2907,14 @@
                 <w:lang w:val="es-419"/>
               </w:rPr>
             </w:pPr>
+            <w:r>
+              <w:rPr>
+                <w:rFonts w:ascii="Dax-Regular" w:hAnsi="Dax-Regular"/>
+                <w:noProof w:val="0"/>
+                <w:lang w:val="es-419"/>
+              </w:rPr>
+              <w:t>&gt;30min</w:t>
+            </w:r>
           </w:p>
         </w:tc>
         <w:tc>
@@ -2415,6 +2931,14 @@
                 <w:lang w:val="es-419"/>
               </w:rPr>
             </w:pPr>
+            <w:r>
+              <w:rPr>
+                <w:rFonts w:ascii="Dax-Regular" w:hAnsi="Dax-Regular"/>
+                <w:noProof w:val="0"/>
+                <w:lang w:val="es-419"/>
+              </w:rPr>
+              <w:t>&gt;30min</w:t>
+            </w:r>
           </w:p>
         </w:tc>
         <w:tc>
@@ -2431,6 +2955,14 @@
                 <w:lang w:val="es-419"/>
               </w:rPr>
             </w:pPr>
+            <w:r>
+              <w:rPr>
+                <w:rFonts w:ascii="Dax-Regular" w:hAnsi="Dax-Regular"/>
+                <w:noProof w:val="0"/>
+                <w:lang w:val="es-419"/>
+              </w:rPr>
+              <w:t>&gt;30min</w:t>
+            </w:r>
           </w:p>
         </w:tc>
       </w:tr>
@@ -2477,6 +3009,14 @@
                 <w:lang w:val="es-419"/>
               </w:rPr>
             </w:pPr>
+            <w:r>
+              <w:rPr>
+                <w:rFonts w:ascii="Dax-Regular" w:hAnsi="Dax-Regular"/>
+                <w:noProof w:val="0"/>
+                <w:lang w:val="es-419"/>
+              </w:rPr>
+              <w:t>&gt;30min</w:t>
+            </w:r>
           </w:p>
         </w:tc>
         <w:tc>
@@ -2493,6 +3033,14 @@
                 <w:lang w:val="es-419"/>
               </w:rPr>
             </w:pPr>
+            <w:r>
+              <w:rPr>
+                <w:rFonts w:ascii="Dax-Regular" w:hAnsi="Dax-Regular"/>
+                <w:noProof w:val="0"/>
+                <w:lang w:val="es-419"/>
+              </w:rPr>
+              <w:t>&gt;30min</w:t>
+            </w:r>
           </w:p>
         </w:tc>
         <w:tc>
@@ -2510,13 +3058,21 @@
                 <w:lang w:val="es-419"/>
               </w:rPr>
             </w:pPr>
+            <w:r>
+              <w:rPr>
+                <w:rFonts w:ascii="Dax-Regular" w:hAnsi="Dax-Regular"/>
+                <w:noProof w:val="0"/>
+                <w:lang w:val="es-419"/>
+              </w:rPr>
+              <w:t>&gt;30min</w:t>
+            </w:r>
           </w:p>
         </w:tc>
       </w:tr>
     </w:tbl>
     <w:p>
       <w:pPr>
-        <w:pStyle w:val="Caption"/>
+        <w:pStyle w:val="Descripcin"/>
         <w:ind w:left="360"/>
         <w:rPr>
           <w:lang w:val="es-419"/>
@@ -2569,7 +3125,7 @@
     </w:p>
     <w:tbl>
       <w:tblPr>
-        <w:tblStyle w:val="GridTable2-Accent3"/>
+        <w:tblStyle w:val="Tabladecuadrcula2-nfasis3"/>
         <w:tblW w:w="8790" w:type="dxa"/>
         <w:jc w:val="center"/>
         <w:tblLook w:val="04A0" w:firstRow="1" w:lastRow="0" w:firstColumn="1" w:lastColumn="0" w:noHBand="0" w:noVBand="1"/>
@@ -2628,25 +3184,7 @@
                 <w:noProof w:val="0"/>
                 <w:lang w:val="es-419"/>
               </w:rPr>
-              <w:t>Arreglo (</w:t>
-            </w:r>
-            <w:proofErr w:type="spellStart"/>
-            <w:r>
-              <w:rPr>
-                <w:rFonts w:ascii="Dax-Regular" w:hAnsi="Dax-Regular"/>
-                <w:noProof w:val="0"/>
-                <w:lang w:val="es-419"/>
-              </w:rPr>
-              <w:t>ARRAYLIST</w:t>
-            </w:r>
-            <w:proofErr w:type="spellEnd"/>
-            <w:r>
-              <w:rPr>
-                <w:rFonts w:ascii="Dax-Regular" w:hAnsi="Dax-Regular"/>
-                <w:noProof w:val="0"/>
-                <w:lang w:val="es-419"/>
-              </w:rPr>
-              <w:t>)</w:t>
+              <w:t>Arreglo (ARRAYLIST)</w:t>
             </w:r>
           </w:p>
         </w:tc>
@@ -2670,25 +3208,7 @@
                 <w:noProof w:val="0"/>
                 <w:lang w:val="es-419"/>
               </w:rPr>
-              <w:t>Lista enlazada (</w:t>
-            </w:r>
-            <w:proofErr w:type="spellStart"/>
-            <w:r>
-              <w:rPr>
-                <w:rFonts w:ascii="Dax-Regular" w:hAnsi="Dax-Regular"/>
-                <w:noProof w:val="0"/>
-                <w:lang w:val="es-419"/>
-              </w:rPr>
-              <w:t>LINKED_LIST</w:t>
-            </w:r>
-            <w:proofErr w:type="spellEnd"/>
-            <w:r>
-              <w:rPr>
-                <w:rFonts w:ascii="Dax-Regular" w:hAnsi="Dax-Regular"/>
-                <w:noProof w:val="0"/>
-                <w:lang w:val="es-419"/>
-              </w:rPr>
-              <w:t>)</w:t>
+              <w:t>Lista enlazada (LINKED_LIST)</w:t>
             </w:r>
           </w:p>
         </w:tc>
@@ -2751,7 +3271,7 @@
           </w:tcPr>
           <w:p>
             <w:pPr>
-              <w:jc w:val="both"/>
+              <w:jc w:val="center"/>
               <w:cnfStyle w:val="000000100000" w:firstRow="0" w:lastRow="0" w:firstColumn="0" w:lastColumn="0" w:oddVBand="0" w:evenVBand="0" w:oddHBand="1" w:evenHBand="0" w:firstRowFirstColumn="0" w:firstRowLastColumn="0" w:lastRowFirstColumn="0" w:lastRowLastColumn="0"/>
               <w:rPr>
                 <w:rFonts w:ascii="Dax-Regular" w:hAnsi="Dax-Regular"/>
@@ -2759,6 +3279,14 @@
                 <w:lang w:val="es-419"/>
               </w:rPr>
             </w:pPr>
+            <w:r>
+              <w:rPr>
+                <w:rFonts w:ascii="Dax-Regular" w:hAnsi="Dax-Regular"/>
+                <w:noProof w:val="0"/>
+                <w:lang w:val="es-419"/>
+              </w:rPr>
+              <w:t>X</w:t>
+            </w:r>
           </w:p>
         </w:tc>
         <w:tc>
@@ -2842,7 +3370,7 @@
           </w:tcPr>
           <w:p>
             <w:pPr>
-              <w:jc w:val="both"/>
+              <w:jc w:val="center"/>
               <w:cnfStyle w:val="000000000000" w:firstRow="0" w:lastRow="0" w:firstColumn="0" w:lastColumn="0" w:oddVBand="0" w:evenVBand="0" w:oddHBand="0" w:evenHBand="0" w:firstRowFirstColumn="0" w:firstRowLastColumn="0" w:lastRowFirstColumn="0" w:lastRowLastColumn="0"/>
               <w:rPr>
                 <w:rFonts w:ascii="Dax-Regular" w:hAnsi="Dax-Regular"/>
@@ -2850,6 +3378,14 @@
                 <w:lang w:val="es-419"/>
               </w:rPr>
             </w:pPr>
+            <w:r>
+              <w:rPr>
+                <w:rFonts w:ascii="Dax-Regular" w:hAnsi="Dax-Regular"/>
+                <w:noProof w:val="0"/>
+                <w:lang w:val="es-419"/>
+              </w:rPr>
+              <w:t>X</w:t>
+            </w:r>
           </w:p>
         </w:tc>
         <w:tc>
@@ -2914,7 +3450,7 @@
           </w:tcPr>
           <w:p>
             <w:pPr>
-              <w:jc w:val="both"/>
+              <w:jc w:val="center"/>
               <w:cnfStyle w:val="000000100000" w:firstRow="0" w:lastRow="0" w:firstColumn="0" w:lastColumn="0" w:oddVBand="0" w:evenVBand="0" w:oddHBand="1" w:evenHBand="0" w:firstRowFirstColumn="0" w:firstRowLastColumn="0" w:lastRowFirstColumn="0" w:lastRowLastColumn="0"/>
               <w:rPr>
                 <w:rFonts w:ascii="Dax-Regular" w:hAnsi="Dax-Regular"/>
@@ -2922,6 +3458,14 @@
                 <w:lang w:val="es-419"/>
               </w:rPr>
             </w:pPr>
+            <w:r>
+              <w:rPr>
+                <w:rFonts w:ascii="Dax-Regular" w:hAnsi="Dax-Regular"/>
+                <w:noProof w:val="0"/>
+                <w:lang w:val="es-419"/>
+              </w:rPr>
+              <w:t>X</w:t>
+            </w:r>
           </w:p>
         </w:tc>
         <w:tc>
@@ -2945,7 +3489,7 @@
     </w:tbl>
     <w:p>
       <w:pPr>
-        <w:pStyle w:val="Caption"/>
+        <w:pStyle w:val="Descripcin"/>
         <w:jc w:val="center"/>
         <w:rPr>
           <w:lang w:val="es-419"/>
@@ -3006,7 +3550,7 @@
     </w:p>
     <w:p>
       <w:pPr>
-        <w:pStyle w:val="Heading2"/>
+        <w:pStyle w:val="Ttulo2"/>
         <w:rPr>
           <w:b/>
           <w:bCs/>
@@ -3021,13 +3565,12 @@
           <w:noProof w:val="0"/>
           <w:lang w:val="es-419"/>
         </w:rPr>
-        <w:lastRenderedPageBreak/>
         <w:t>Graficas</w:t>
       </w:r>
     </w:p>
     <w:p>
       <w:pPr>
-        <w:pStyle w:val="ListParagraph"/>
+        <w:pStyle w:val="Prrafodelista"/>
         <w:numPr>
           <w:ilvl w:val="0"/>
           <w:numId w:val="5"/>
@@ -3051,14 +3594,7 @@
           <w:rFonts w:ascii="Dax-Regular" w:hAnsi="Dax-Regular"/>
           <w:lang w:val="es-419"/>
         </w:rPr>
-        <w:t>inco gráficas generadas por los resultados de las pruebas de rendimiento</w:t>
-      </w:r>
-      <w:r>
-        <w:rPr>
-          <w:rFonts w:ascii="Dax-Regular" w:hAnsi="Dax-Regular"/>
-          <w:lang w:val="es-419"/>
-        </w:rPr>
-        <w:t xml:space="preserve"> en la </w:t>
+        <w:t xml:space="preserve">inco gráficas generadas por los resultados de las pruebas de rendimiento en la </w:t>
       </w:r>
       <w:r>
         <w:rPr>
@@ -3090,7 +3626,7 @@
     </w:p>
     <w:p>
       <w:pPr>
-        <w:pStyle w:val="ListParagraph"/>
+        <w:pStyle w:val="Prrafodelista"/>
         <w:numPr>
           <w:ilvl w:val="1"/>
           <w:numId w:val="5"/>
@@ -3107,28 +3643,12 @@
           <w:rFonts w:ascii="Dax-Regular" w:hAnsi="Dax-Regular"/>
           <w:lang w:val="es-419"/>
         </w:rPr>
-        <w:t xml:space="preserve">Comparación de rendimiento </w:t>
-      </w:r>
-      <w:proofErr w:type="spellStart"/>
-      <w:r>
-        <w:rPr>
-          <w:rFonts w:ascii="Dax-Regular" w:hAnsi="Dax-Regular"/>
-          <w:lang w:val="es-419"/>
-        </w:rPr>
-        <w:t>ARRAYLIST</w:t>
-      </w:r>
-      <w:proofErr w:type="spellEnd"/>
-      <w:r>
-        <w:rPr>
-          <w:rFonts w:ascii="Dax-Regular" w:hAnsi="Dax-Regular"/>
-          <w:lang w:val="es-419"/>
-        </w:rPr>
-        <w:t>.</w:t>
+        <w:t>Comparación de rendimiento ARRAYLIST.</w:t>
       </w:r>
     </w:p>
     <w:p>
       <w:pPr>
-        <w:pStyle w:val="ListParagraph"/>
+        <w:pStyle w:val="Prrafodelista"/>
         <w:numPr>
           <w:ilvl w:val="1"/>
           <w:numId w:val="5"/>
@@ -3145,28 +3665,12 @@
           <w:rFonts w:ascii="Dax-Regular" w:hAnsi="Dax-Regular"/>
           <w:lang w:val="es-419"/>
         </w:rPr>
-        <w:t xml:space="preserve">Comparación de rendimiento </w:t>
-      </w:r>
-      <w:proofErr w:type="spellStart"/>
-      <w:r>
-        <w:rPr>
-          <w:rFonts w:ascii="Dax-Regular" w:hAnsi="Dax-Regular"/>
-          <w:lang w:val="es-419"/>
-        </w:rPr>
-        <w:t>LINKED_LIST</w:t>
-      </w:r>
-      <w:proofErr w:type="spellEnd"/>
-      <w:r>
-        <w:rPr>
-          <w:rFonts w:ascii="Dax-Regular" w:hAnsi="Dax-Regular"/>
-          <w:lang w:val="es-419"/>
-        </w:rPr>
-        <w:t>.</w:t>
+        <w:t>Comparación de rendimiento LINKED_LIST.</w:t>
       </w:r>
     </w:p>
     <w:p>
       <w:pPr>
-        <w:pStyle w:val="ListParagraph"/>
+        <w:pStyle w:val="Prrafodelista"/>
         <w:numPr>
           <w:ilvl w:val="1"/>
           <w:numId w:val="5"/>
@@ -3220,7 +3724,7 @@
     </w:p>
     <w:p>
       <w:pPr>
-        <w:pStyle w:val="ListParagraph"/>
+        <w:pStyle w:val="Prrafodelista"/>
         <w:numPr>
           <w:ilvl w:val="1"/>
           <w:numId w:val="5"/>
@@ -3274,7 +3778,7 @@
     </w:p>
     <w:p>
       <w:pPr>
-        <w:pStyle w:val="ListParagraph"/>
+        <w:pStyle w:val="Prrafodelista"/>
         <w:numPr>
           <w:ilvl w:val="1"/>
           <w:numId w:val="5"/>
@@ -3312,7 +3816,7 @@
     </w:p>
     <w:p>
       <w:pPr>
-        <w:pStyle w:val="Heading1"/>
+        <w:pStyle w:val="Ttulo1"/>
         <w:rPr>
           <w:b/>
           <w:bCs/>
@@ -3327,41 +3831,32 @@
           <w:noProof w:val="0"/>
           <w:lang w:val="es-419"/>
         </w:rPr>
-        <w:t xml:space="preserve">Maquina </w:t>
-      </w:r>
-      <w:r>
+        <w:t>Maquina 2</w:t>
+      </w:r>
+    </w:p>
+    <w:p>
+      <w:pPr>
+        <w:pStyle w:val="Ttulo2"/>
         <w:rPr>
           <w:b/>
           <w:bCs/>
           <w:noProof w:val="0"/>
           <w:lang w:val="es-419"/>
         </w:rPr>
-        <w:t>2</w:t>
-      </w:r>
-    </w:p>
-    <w:p>
-      <w:pPr>
-        <w:pStyle w:val="Heading2"/>
+      </w:pPr>
+      <w:r>
         <w:rPr>
           <w:b/>
           <w:bCs/>
           <w:noProof w:val="0"/>
           <w:lang w:val="es-419"/>
         </w:rPr>
-      </w:pPr>
-      <w:r>
-        <w:rPr>
-          <w:b/>
-          <w:bCs/>
-          <w:noProof w:val="0"/>
-          <w:lang w:val="es-419"/>
-        </w:rPr>
         <w:t>Resultados</w:t>
       </w:r>
     </w:p>
     <w:tbl>
       <w:tblPr>
-        <w:tblStyle w:val="GridTable2"/>
+        <w:tblStyle w:val="Tabladecuadrcula2"/>
         <w:tblW w:w="5000" w:type="pct"/>
         <w:jc w:val="center"/>
         <w:tblLook w:val="04A0" w:firstRow="1" w:lastRow="0" w:firstColumn="1" w:lastColumn="0" w:noHBand="0" w:noVBand="1"/>
@@ -3403,7 +3898,6 @@
               </w:rPr>
               <w:t>Tamaño de la muestra (</w:t>
             </w:r>
-            <w:proofErr w:type="spellStart"/>
             <w:r>
               <w:rPr>
                 <w:noProof w:val="0"/>
@@ -3411,7 +3905,6 @@
               </w:rPr>
               <w:t>ARRAY_LIST</w:t>
             </w:r>
-            <w:proofErr w:type="spellEnd"/>
             <w:r>
               <w:rPr>
                 <w:rFonts w:ascii="Dax-Regular" w:hAnsi="Dax-Regular"/>
@@ -3621,6 +4114,22 @@
                 <w:lang w:val="es-419"/>
               </w:rPr>
             </w:pPr>
+            <w:r>
+              <w:rPr>
+                <w:rFonts w:ascii="Dax-Regular" w:hAnsi="Dax-Regular"/>
+                <w:noProof w:val="0"/>
+                <w:lang w:val="es-419"/>
+              </w:rPr>
+              <w:t>53</w:t>
+            </w:r>
+            <w:r>
+              <w:rPr>
+                <w:rFonts w:ascii="Dax-Regular" w:hAnsi="Dax-Regular"/>
+                <w:noProof w:val="0"/>
+                <w:lang w:val="es-419"/>
+              </w:rPr>
+              <w:t>8,02</w:t>
+            </w:r>
           </w:p>
         </w:tc>
         <w:tc>
@@ -3637,6 +4146,22 @@
                 <w:lang w:val="es-419"/>
               </w:rPr>
             </w:pPr>
+            <w:r>
+              <w:rPr>
+                <w:rFonts w:ascii="Dax-Regular" w:hAnsi="Dax-Regular"/>
+                <w:noProof w:val="0"/>
+                <w:lang w:val="es-419"/>
+              </w:rPr>
+              <w:t>67</w:t>
+            </w:r>
+            <w:r>
+              <w:rPr>
+                <w:rFonts w:ascii="Dax-Regular" w:hAnsi="Dax-Regular"/>
+                <w:noProof w:val="0"/>
+                <w:lang w:val="es-419"/>
+              </w:rPr>
+              <w:t>7,04</w:t>
+            </w:r>
           </w:p>
         </w:tc>
         <w:tc>
@@ -3653,6 +4178,22 @@
                 <w:lang w:val="es-419"/>
               </w:rPr>
             </w:pPr>
+            <w:r>
+              <w:rPr>
+                <w:rFonts w:ascii="Dax-Regular" w:hAnsi="Dax-Regular"/>
+                <w:noProof w:val="0"/>
+                <w:lang w:val="es-419"/>
+              </w:rPr>
+              <w:t>43</w:t>
+            </w:r>
+            <w:r>
+              <w:rPr>
+                <w:rFonts w:ascii="Dax-Regular" w:hAnsi="Dax-Regular"/>
+                <w:noProof w:val="0"/>
+                <w:lang w:val="es-419"/>
+              </w:rPr>
+              <w:t>,89</w:t>
+            </w:r>
           </w:p>
         </w:tc>
       </w:tr>
@@ -3698,6 +4239,14 @@
                 <w:lang w:val="es-419"/>
               </w:rPr>
             </w:pPr>
+            <w:r>
+              <w:rPr>
+                <w:rFonts w:ascii="Dax-Regular" w:hAnsi="Dax-Regular"/>
+                <w:noProof w:val="0"/>
+                <w:lang w:val="es-419"/>
+              </w:rPr>
+              <w:t>2364,82</w:t>
+            </w:r>
           </w:p>
         </w:tc>
         <w:tc>
@@ -3714,6 +4263,14 @@
                 <w:lang w:val="es-419"/>
               </w:rPr>
             </w:pPr>
+            <w:r>
+              <w:rPr>
+                <w:rFonts w:ascii="Dax-Regular" w:hAnsi="Dax-Regular"/>
+                <w:noProof w:val="0"/>
+                <w:lang w:val="es-419"/>
+              </w:rPr>
+              <w:t>2790,12</w:t>
+            </w:r>
           </w:p>
         </w:tc>
         <w:tc>
@@ -3730,6 +4287,22 @@
                 <w:lang w:val="es-419"/>
               </w:rPr>
             </w:pPr>
+            <w:r>
+              <w:rPr>
+                <w:rFonts w:ascii="Dax-Regular" w:hAnsi="Dax-Regular"/>
+                <w:noProof w:val="0"/>
+                <w:lang w:val="es-419"/>
+              </w:rPr>
+              <w:t>61,4</w:t>
+            </w:r>
+            <w:r>
+              <w:rPr>
+                <w:rFonts w:ascii="Dax-Regular" w:hAnsi="Dax-Regular"/>
+                <w:noProof w:val="0"/>
+                <w:lang w:val="es-419"/>
+              </w:rPr>
+              <w:t>5</w:t>
+            </w:r>
           </w:p>
         </w:tc>
       </w:tr>
@@ -3776,6 +4349,14 @@
                 <w:lang w:val="es-419"/>
               </w:rPr>
             </w:pPr>
+            <w:r>
+              <w:rPr>
+                <w:rFonts w:ascii="Dax-Regular" w:hAnsi="Dax-Regular"/>
+                <w:noProof w:val="0"/>
+                <w:lang w:val="es-419"/>
+              </w:rPr>
+              <w:t>8592,98</w:t>
+            </w:r>
           </w:p>
         </w:tc>
         <w:tc>
@@ -3792,6 +4373,14 @@
                 <w:lang w:val="es-419"/>
               </w:rPr>
             </w:pPr>
+            <w:r>
+              <w:rPr>
+                <w:rFonts w:ascii="Dax-Regular" w:hAnsi="Dax-Regular"/>
+                <w:noProof w:val="0"/>
+                <w:lang w:val="es-419"/>
+              </w:rPr>
+              <w:t>9872,73</w:t>
+            </w:r>
           </w:p>
         </w:tc>
         <w:tc>
@@ -3808,6 +4397,14 @@
                 <w:lang w:val="es-419"/>
               </w:rPr>
             </w:pPr>
+            <w:r>
+              <w:rPr>
+                <w:rFonts w:ascii="Dax-Regular" w:hAnsi="Dax-Regular"/>
+                <w:noProof w:val="0"/>
+                <w:lang w:val="es-419"/>
+              </w:rPr>
+              <w:t>152,89</w:t>
+            </w:r>
           </w:p>
         </w:tc>
       </w:tr>
@@ -3853,6 +4450,14 @@
                 <w:lang w:val="es-419"/>
               </w:rPr>
             </w:pPr>
+            <w:r>
+              <w:rPr>
+                <w:rFonts w:ascii="Dax-Regular" w:hAnsi="Dax-Regular"/>
+                <w:noProof w:val="0"/>
+                <w:lang w:val="es-419"/>
+              </w:rPr>
+              <w:t>41789,71</w:t>
+            </w:r>
           </w:p>
         </w:tc>
         <w:tc>
@@ -3869,6 +4474,22 @@
                 <w:lang w:val="es-419"/>
               </w:rPr>
             </w:pPr>
+            <w:r>
+              <w:rPr>
+                <w:rFonts w:ascii="Dax-Regular" w:hAnsi="Dax-Regular"/>
+                <w:noProof w:val="0"/>
+                <w:lang w:val="es-419"/>
+              </w:rPr>
+              <w:t>41460,</w:t>
+            </w:r>
+            <w:r>
+              <w:rPr>
+                <w:rFonts w:ascii="Dax-Regular" w:hAnsi="Dax-Regular"/>
+                <w:noProof w:val="0"/>
+                <w:lang w:val="es-419"/>
+              </w:rPr>
+              <w:t>43</w:t>
+            </w:r>
           </w:p>
         </w:tc>
         <w:tc>
@@ -3885,6 +4506,14 @@
                 <w:lang w:val="es-419"/>
               </w:rPr>
             </w:pPr>
+            <w:r>
+              <w:rPr>
+                <w:rFonts w:ascii="Dax-Regular" w:hAnsi="Dax-Regular"/>
+                <w:noProof w:val="0"/>
+                <w:lang w:val="es-419"/>
+              </w:rPr>
+              <w:t>370,15</w:t>
+            </w:r>
           </w:p>
         </w:tc>
       </w:tr>
@@ -3931,6 +4560,14 @@
                 <w:lang w:val="es-419"/>
               </w:rPr>
             </w:pPr>
+            <w:r>
+              <w:rPr>
+                <w:rFonts w:ascii="Dax-Regular" w:hAnsi="Dax-Regular"/>
+                <w:noProof w:val="0"/>
+                <w:lang w:val="es-419"/>
+              </w:rPr>
+              <w:t>162325,31</w:t>
+            </w:r>
           </w:p>
         </w:tc>
         <w:tc>
@@ -3947,6 +4584,22 @@
                 <w:lang w:val="es-419"/>
               </w:rPr>
             </w:pPr>
+            <w:r>
+              <w:rPr>
+                <w:rFonts w:ascii="Dax-Regular" w:hAnsi="Dax-Regular"/>
+                <w:noProof w:val="0"/>
+                <w:lang w:val="es-419"/>
+              </w:rPr>
+              <w:t>231376,3</w:t>
+            </w:r>
+            <w:r>
+              <w:rPr>
+                <w:rFonts w:ascii="Dax-Regular" w:hAnsi="Dax-Regular"/>
+                <w:noProof w:val="0"/>
+                <w:lang w:val="es-419"/>
+              </w:rPr>
+              <w:t>8</w:t>
+            </w:r>
           </w:p>
         </w:tc>
         <w:tc>
@@ -3963,6 +4616,22 @@
                 <w:lang w:val="es-419"/>
               </w:rPr>
             </w:pPr>
+            <w:r>
+              <w:rPr>
+                <w:rFonts w:ascii="Dax-Regular" w:hAnsi="Dax-Regular"/>
+                <w:noProof w:val="0"/>
+                <w:lang w:val="es-419"/>
+              </w:rPr>
+              <w:t>862,6</w:t>
+            </w:r>
+            <w:r>
+              <w:rPr>
+                <w:rFonts w:ascii="Dax-Regular" w:hAnsi="Dax-Regular"/>
+                <w:noProof w:val="0"/>
+                <w:lang w:val="es-419"/>
+              </w:rPr>
+              <w:t>3</w:t>
+            </w:r>
           </w:p>
         </w:tc>
       </w:tr>
@@ -4008,6 +4677,14 @@
                 <w:lang w:val="es-419"/>
               </w:rPr>
             </w:pPr>
+            <w:r>
+              <w:rPr>
+                <w:rFonts w:ascii="Dax-Regular" w:hAnsi="Dax-Regular"/>
+                <w:noProof w:val="0"/>
+                <w:lang w:val="es-419"/>
+              </w:rPr>
+              <w:t>782574,31</w:t>
+            </w:r>
           </w:p>
         </w:tc>
         <w:tc>
@@ -4024,6 +4701,22 @@
                 <w:lang w:val="es-419"/>
               </w:rPr>
             </w:pPr>
+            <w:r>
+              <w:rPr>
+                <w:rFonts w:ascii="Dax-Regular" w:hAnsi="Dax-Regular"/>
+                <w:noProof w:val="0"/>
+                <w:lang w:val="es-419"/>
+              </w:rPr>
+              <w:t>1174</w:t>
+            </w:r>
+            <w:r>
+              <w:rPr>
+                <w:rFonts w:ascii="Dax-Regular" w:hAnsi="Dax-Regular"/>
+                <w:noProof w:val="0"/>
+                <w:lang w:val="es-419"/>
+              </w:rPr>
+              <w:t>897,28</w:t>
+            </w:r>
           </w:p>
         </w:tc>
         <w:tc>
@@ -4040,6 +4733,14 @@
                 <w:lang w:val="es-419"/>
               </w:rPr>
             </w:pPr>
+            <w:r>
+              <w:rPr>
+                <w:rFonts w:ascii="Dax-Regular" w:hAnsi="Dax-Regular"/>
+                <w:noProof w:val="0"/>
+                <w:lang w:val="es-419"/>
+              </w:rPr>
+              <w:t>1874,21</w:t>
+            </w:r>
           </w:p>
         </w:tc>
       </w:tr>
@@ -4086,6 +4787,14 @@
                 <w:lang w:val="es-419"/>
               </w:rPr>
             </w:pPr>
+            <w:r>
+              <w:rPr>
+                <w:rFonts w:ascii="Dax-Regular" w:hAnsi="Dax-Regular"/>
+                <w:noProof w:val="0"/>
+                <w:lang w:val="es-419"/>
+              </w:rPr>
+              <w:t>&gt;30min</w:t>
+            </w:r>
           </w:p>
         </w:tc>
         <w:tc>
@@ -4102,6 +4811,14 @@
                 <w:lang w:val="es-419"/>
               </w:rPr>
             </w:pPr>
+            <w:r>
+              <w:rPr>
+                <w:rFonts w:ascii="Dax-Regular" w:hAnsi="Dax-Regular"/>
+                <w:noProof w:val="0"/>
+                <w:lang w:val="es-419"/>
+              </w:rPr>
+              <w:t>&gt;30min</w:t>
+            </w:r>
           </w:p>
         </w:tc>
         <w:tc>
@@ -4118,6 +4835,22 @@
                 <w:lang w:val="es-419"/>
               </w:rPr>
             </w:pPr>
+            <w:r>
+              <w:rPr>
+                <w:rFonts w:ascii="Dax-Regular" w:hAnsi="Dax-Regular"/>
+                <w:noProof w:val="0"/>
+                <w:lang w:val="es-419"/>
+              </w:rPr>
+              <w:t>473</w:t>
+            </w:r>
+            <w:r>
+              <w:rPr>
+                <w:rFonts w:ascii="Dax-Regular" w:hAnsi="Dax-Regular"/>
+                <w:noProof w:val="0"/>
+                <w:lang w:val="es-419"/>
+              </w:rPr>
+              <w:t>1,73</w:t>
+            </w:r>
           </w:p>
         </w:tc>
       </w:tr>
@@ -4163,6 +4896,14 @@
                 <w:lang w:val="es-419"/>
               </w:rPr>
             </w:pPr>
+            <w:r>
+              <w:rPr>
+                <w:rFonts w:ascii="Dax-Regular" w:hAnsi="Dax-Regular"/>
+                <w:noProof w:val="0"/>
+                <w:lang w:val="es-419"/>
+              </w:rPr>
+              <w:t>&gt;30min</w:t>
+            </w:r>
           </w:p>
         </w:tc>
         <w:tc>
@@ -4179,6 +4920,14 @@
                 <w:lang w:val="es-419"/>
               </w:rPr>
             </w:pPr>
+            <w:r>
+              <w:rPr>
+                <w:rFonts w:ascii="Dax-Regular" w:hAnsi="Dax-Regular"/>
+                <w:noProof w:val="0"/>
+                <w:lang w:val="es-419"/>
+              </w:rPr>
+              <w:t>&gt;30min</w:t>
+            </w:r>
           </w:p>
         </w:tc>
         <w:tc>
@@ -4195,6 +4944,14 @@
                 <w:lang w:val="es-419"/>
               </w:rPr>
             </w:pPr>
+            <w:r>
+              <w:rPr>
+                <w:rFonts w:ascii="Dax-Regular" w:hAnsi="Dax-Regular"/>
+                <w:noProof w:val="0"/>
+                <w:lang w:val="es-419"/>
+              </w:rPr>
+              <w:t>11541,91</w:t>
+            </w:r>
           </w:p>
         </w:tc>
       </w:tr>
@@ -4241,6 +4998,14 @@
                 <w:lang w:val="es-419"/>
               </w:rPr>
             </w:pPr>
+            <w:r>
+              <w:rPr>
+                <w:rFonts w:ascii="Dax-Regular" w:hAnsi="Dax-Regular"/>
+                <w:noProof w:val="0"/>
+                <w:lang w:val="es-419"/>
+              </w:rPr>
+              <w:t>&gt;30min</w:t>
+            </w:r>
           </w:p>
         </w:tc>
         <w:tc>
@@ -4257,6 +5022,14 @@
                 <w:lang w:val="es-419"/>
               </w:rPr>
             </w:pPr>
+            <w:r>
+              <w:rPr>
+                <w:rFonts w:ascii="Dax-Regular" w:hAnsi="Dax-Regular"/>
+                <w:noProof w:val="0"/>
+                <w:lang w:val="es-419"/>
+              </w:rPr>
+              <w:t>&gt;30min</w:t>
+            </w:r>
           </w:p>
         </w:tc>
         <w:tc>
@@ -4273,6 +5046,22 @@
                 <w:lang w:val="es-419"/>
               </w:rPr>
             </w:pPr>
+            <w:r>
+              <w:rPr>
+                <w:rFonts w:ascii="Dax-Regular" w:hAnsi="Dax-Regular"/>
+                <w:noProof w:val="0"/>
+                <w:lang w:val="es-419"/>
+              </w:rPr>
+              <w:t>31434</w:t>
+            </w:r>
+            <w:r>
+              <w:rPr>
+                <w:rFonts w:ascii="Dax-Regular" w:hAnsi="Dax-Regular"/>
+                <w:noProof w:val="0"/>
+                <w:lang w:val="es-419"/>
+              </w:rPr>
+              <w:t>,42</w:t>
+            </w:r>
           </w:p>
         </w:tc>
       </w:tr>
@@ -4319,6 +5108,14 @@
                 <w:lang w:val="es-419"/>
               </w:rPr>
             </w:pPr>
+            <w:r>
+              <w:rPr>
+                <w:rFonts w:ascii="Dax-Regular" w:hAnsi="Dax-Regular"/>
+                <w:noProof w:val="0"/>
+                <w:lang w:val="es-419"/>
+              </w:rPr>
+              <w:t>&gt;30min</w:t>
+            </w:r>
           </w:p>
         </w:tc>
         <w:tc>
@@ -4335,6 +5132,14 @@
                 <w:lang w:val="es-419"/>
               </w:rPr>
             </w:pPr>
+            <w:r>
+              <w:rPr>
+                <w:rFonts w:ascii="Dax-Regular" w:hAnsi="Dax-Regular"/>
+                <w:noProof w:val="0"/>
+                <w:lang w:val="es-419"/>
+              </w:rPr>
+              <w:t>&gt;30min</w:t>
+            </w:r>
           </w:p>
         </w:tc>
         <w:tc>
@@ -4352,14 +5157,30 @@
                 <w:lang w:val="es-419"/>
               </w:rPr>
             </w:pPr>
+            <w:r>
+              <w:rPr>
+                <w:rFonts w:ascii="Dax-Regular" w:hAnsi="Dax-Regular"/>
+                <w:noProof w:val="0"/>
+                <w:lang w:val="es-419"/>
+              </w:rPr>
+              <w:t>5012</w:t>
+            </w:r>
+            <w:r>
+              <w:rPr>
+                <w:rFonts w:ascii="Dax-Regular" w:hAnsi="Dax-Regular"/>
+                <w:noProof w:val="0"/>
+                <w:lang w:val="es-419"/>
+              </w:rPr>
+              <w:t>7,97</w:t>
+            </w:r>
           </w:p>
         </w:tc>
       </w:tr>
     </w:tbl>
     <w:p>
       <w:pPr>
-        <w:pStyle w:val="Caption"/>
-        <w:jc w:val="center"/>
+        <w:pStyle w:val="Descripcin"/>
+        <w:ind w:firstLine="720"/>
         <w:rPr>
           <w:lang w:val="es-419"/>
         </w:rPr>
@@ -4409,7 +5230,7 @@
     </w:p>
     <w:tbl>
       <w:tblPr>
-        <w:tblStyle w:val="GridTable2"/>
+        <w:tblStyle w:val="Tabladecuadrcula2"/>
         <w:tblW w:w="5000" w:type="pct"/>
         <w:jc w:val="center"/>
         <w:tblLook w:val="04A0" w:firstRow="1" w:lastRow="0" w:firstColumn="1" w:lastColumn="0" w:noHBand="0" w:noVBand="1"/>
@@ -4451,7 +5272,6 @@
               </w:rPr>
               <w:t>Tamaño de la muestra (</w:t>
             </w:r>
-            <w:proofErr w:type="spellStart"/>
             <w:r>
               <w:rPr>
                 <w:noProof w:val="0"/>
@@ -4459,7 +5279,6 @@
               </w:rPr>
               <w:t>LINKED_LIST</w:t>
             </w:r>
-            <w:proofErr w:type="spellEnd"/>
             <w:r>
               <w:rPr>
                 <w:rFonts w:ascii="Dax-Regular" w:hAnsi="Dax-Regular"/>
@@ -4669,6 +5488,14 @@
                 <w:lang w:val="es-419"/>
               </w:rPr>
             </w:pPr>
+            <w:r>
+              <w:rPr>
+                <w:rFonts w:ascii="Dax-Regular" w:hAnsi="Dax-Regular"/>
+                <w:noProof w:val="0"/>
+                <w:lang w:val="es-419"/>
+              </w:rPr>
+              <w:t>39343,125</w:t>
+            </w:r>
           </w:p>
         </w:tc>
         <w:tc>
@@ -4685,6 +5512,14 @@
                 <w:lang w:val="es-419"/>
               </w:rPr>
             </w:pPr>
+            <w:r>
+              <w:rPr>
+                <w:rFonts w:ascii="Dax-Regular" w:hAnsi="Dax-Regular"/>
+                <w:noProof w:val="0"/>
+                <w:lang w:val="es-419"/>
+              </w:rPr>
+              <w:t>38675,875</w:t>
+            </w:r>
           </w:p>
         </w:tc>
         <w:tc>
@@ -4701,6 +5536,14 @@
                 <w:lang w:val="es-419"/>
               </w:rPr>
             </w:pPr>
+            <w:r>
+              <w:rPr>
+                <w:rFonts w:ascii="Dax-Regular" w:hAnsi="Dax-Regular"/>
+                <w:noProof w:val="0"/>
+                <w:lang w:val="es-419"/>
+              </w:rPr>
+              <w:t>2171,663</w:t>
+            </w:r>
           </w:p>
         </w:tc>
       </w:tr>
@@ -4746,6 +5589,14 @@
                 <w:lang w:val="es-419"/>
               </w:rPr>
             </w:pPr>
+            <w:r>
+              <w:rPr>
+                <w:rFonts w:ascii="Dax-Regular" w:hAnsi="Dax-Regular"/>
+                <w:noProof w:val="0"/>
+                <w:lang w:val="es-419"/>
+              </w:rPr>
+              <w:t>375671,785</w:t>
+            </w:r>
           </w:p>
         </w:tc>
         <w:tc>
@@ -4762,6 +5613,14 @@
                 <w:lang w:val="es-419"/>
               </w:rPr>
             </w:pPr>
+            <w:r>
+              <w:rPr>
+                <w:rFonts w:ascii="Dax-Regular" w:hAnsi="Dax-Regular"/>
+                <w:noProof w:val="0"/>
+                <w:lang w:val="es-419"/>
+              </w:rPr>
+              <w:t>385421,875</w:t>
+            </w:r>
           </w:p>
         </w:tc>
         <w:tc>
@@ -4778,6 +5637,14 @@
                 <w:lang w:val="es-419"/>
               </w:rPr>
             </w:pPr>
+            <w:r>
+              <w:rPr>
+                <w:rFonts w:ascii="Dax-Regular" w:hAnsi="Dax-Regular"/>
+                <w:noProof w:val="0"/>
+                <w:lang w:val="es-419"/>
+              </w:rPr>
+              <w:t>10957,732</w:t>
+            </w:r>
           </w:p>
         </w:tc>
       </w:tr>
@@ -4824,6 +5691,14 @@
                 <w:lang w:val="es-419"/>
               </w:rPr>
             </w:pPr>
+            <w:r>
+              <w:rPr>
+                <w:rFonts w:ascii="Dax-Regular" w:hAnsi="Dax-Regular"/>
+                <w:noProof w:val="0"/>
+                <w:lang w:val="es-419"/>
+              </w:rPr>
+              <w:t>1786063,367</w:t>
+            </w:r>
           </w:p>
         </w:tc>
         <w:tc>
@@ -4840,6 +5715,14 @@
                 <w:lang w:val="es-419"/>
               </w:rPr>
             </w:pPr>
+            <w:r>
+              <w:rPr>
+                <w:rFonts w:ascii="Dax-Regular" w:hAnsi="Dax-Regular"/>
+                <w:noProof w:val="0"/>
+                <w:lang w:val="es-419"/>
+              </w:rPr>
+              <w:t>&gt;30min</w:t>
+            </w:r>
           </w:p>
         </w:tc>
         <w:tc>
@@ -4856,6 +5739,14 @@
                 <w:lang w:val="es-419"/>
               </w:rPr>
             </w:pPr>
+            <w:r>
+              <w:rPr>
+                <w:rFonts w:ascii="Dax-Regular" w:hAnsi="Dax-Regular"/>
+                <w:noProof w:val="0"/>
+                <w:lang w:val="es-419"/>
+              </w:rPr>
+              <w:t>59000,654</w:t>
+            </w:r>
           </w:p>
         </w:tc>
       </w:tr>
@@ -4901,6 +5792,14 @@
                 <w:lang w:val="es-419"/>
               </w:rPr>
             </w:pPr>
+            <w:r>
+              <w:rPr>
+                <w:rFonts w:ascii="Dax-Regular" w:hAnsi="Dax-Regular"/>
+                <w:noProof w:val="0"/>
+                <w:lang w:val="es-419"/>
+              </w:rPr>
+              <w:t>&gt;30min</w:t>
+            </w:r>
           </w:p>
         </w:tc>
         <w:tc>
@@ -4917,6 +5816,14 @@
                 <w:lang w:val="es-419"/>
               </w:rPr>
             </w:pPr>
+            <w:r>
+              <w:rPr>
+                <w:rFonts w:ascii="Dax-Regular" w:hAnsi="Dax-Regular"/>
+                <w:noProof w:val="0"/>
+                <w:lang w:val="es-419"/>
+              </w:rPr>
+              <w:t>&gt;30min</w:t>
+            </w:r>
           </w:p>
         </w:tc>
         <w:tc>
@@ -4933,6 +5840,14 @@
                 <w:lang w:val="es-419"/>
               </w:rPr>
             </w:pPr>
+            <w:r>
+              <w:rPr>
+                <w:rFonts w:ascii="Dax-Regular" w:hAnsi="Dax-Regular"/>
+                <w:noProof w:val="0"/>
+                <w:lang w:val="es-419"/>
+              </w:rPr>
+              <w:t>309251,542</w:t>
+            </w:r>
           </w:p>
         </w:tc>
       </w:tr>
@@ -4979,6 +5894,14 @@
                 <w:lang w:val="es-419"/>
               </w:rPr>
             </w:pPr>
+            <w:r>
+              <w:rPr>
+                <w:rFonts w:ascii="Dax-Regular" w:hAnsi="Dax-Regular"/>
+                <w:noProof w:val="0"/>
+                <w:lang w:val="es-419"/>
+              </w:rPr>
+              <w:t>&gt;30min</w:t>
+            </w:r>
           </w:p>
         </w:tc>
         <w:tc>
@@ -4995,6 +5918,14 @@
                 <w:lang w:val="es-419"/>
               </w:rPr>
             </w:pPr>
+            <w:r>
+              <w:rPr>
+                <w:rFonts w:ascii="Dax-Regular" w:hAnsi="Dax-Regular"/>
+                <w:noProof w:val="0"/>
+                <w:lang w:val="es-419"/>
+              </w:rPr>
+              <w:t>&gt;30min</w:t>
+            </w:r>
           </w:p>
         </w:tc>
         <w:tc>
@@ -5011,6 +5942,14 @@
                 <w:lang w:val="es-419"/>
               </w:rPr>
             </w:pPr>
+            <w:r>
+              <w:rPr>
+                <w:rFonts w:ascii="Dax-Regular" w:hAnsi="Dax-Regular"/>
+                <w:noProof w:val="0"/>
+                <w:lang w:val="es-419"/>
+              </w:rPr>
+              <w:t>1354390,645</w:t>
+            </w:r>
           </w:p>
         </w:tc>
       </w:tr>
@@ -5056,6 +5995,14 @@
                 <w:lang w:val="es-419"/>
               </w:rPr>
             </w:pPr>
+            <w:r>
+              <w:rPr>
+                <w:rFonts w:ascii="Dax-Regular" w:hAnsi="Dax-Regular"/>
+                <w:noProof w:val="0"/>
+                <w:lang w:val="es-419"/>
+              </w:rPr>
+              <w:t>&gt;30min</w:t>
+            </w:r>
           </w:p>
         </w:tc>
         <w:tc>
@@ -5072,6 +6019,14 @@
                 <w:lang w:val="es-419"/>
               </w:rPr>
             </w:pPr>
+            <w:r>
+              <w:rPr>
+                <w:rFonts w:ascii="Dax-Regular" w:hAnsi="Dax-Regular"/>
+                <w:noProof w:val="0"/>
+                <w:lang w:val="es-419"/>
+              </w:rPr>
+              <w:t>&gt;30min</w:t>
+            </w:r>
           </w:p>
         </w:tc>
         <w:tc>
@@ -5088,6 +6043,14 @@
                 <w:lang w:val="es-419"/>
               </w:rPr>
             </w:pPr>
+            <w:r>
+              <w:rPr>
+                <w:rFonts w:ascii="Dax-Regular" w:hAnsi="Dax-Regular"/>
+                <w:noProof w:val="0"/>
+                <w:lang w:val="es-419"/>
+              </w:rPr>
+              <w:t>&gt;30min</w:t>
+            </w:r>
           </w:p>
         </w:tc>
       </w:tr>
@@ -5134,6 +6097,14 @@
                 <w:lang w:val="es-419"/>
               </w:rPr>
             </w:pPr>
+            <w:r>
+              <w:rPr>
+                <w:rFonts w:ascii="Dax-Regular" w:hAnsi="Dax-Regular"/>
+                <w:noProof w:val="0"/>
+                <w:lang w:val="es-419"/>
+              </w:rPr>
+              <w:t>&gt;30min</w:t>
+            </w:r>
           </w:p>
         </w:tc>
         <w:tc>
@@ -5150,6 +6121,14 @@
                 <w:lang w:val="es-419"/>
               </w:rPr>
             </w:pPr>
+            <w:r>
+              <w:rPr>
+                <w:rFonts w:ascii="Dax-Regular" w:hAnsi="Dax-Regular"/>
+                <w:noProof w:val="0"/>
+                <w:lang w:val="es-419"/>
+              </w:rPr>
+              <w:t>&gt;30min</w:t>
+            </w:r>
           </w:p>
         </w:tc>
         <w:tc>
@@ -5166,6 +6145,14 @@
                 <w:lang w:val="es-419"/>
               </w:rPr>
             </w:pPr>
+            <w:r>
+              <w:rPr>
+                <w:rFonts w:ascii="Dax-Regular" w:hAnsi="Dax-Regular"/>
+                <w:noProof w:val="0"/>
+                <w:lang w:val="es-419"/>
+              </w:rPr>
+              <w:t>&gt;30min</w:t>
+            </w:r>
           </w:p>
         </w:tc>
       </w:tr>
@@ -5211,6 +6198,14 @@
                 <w:lang w:val="es-419"/>
               </w:rPr>
             </w:pPr>
+            <w:r>
+              <w:rPr>
+                <w:rFonts w:ascii="Dax-Regular" w:hAnsi="Dax-Regular"/>
+                <w:noProof w:val="0"/>
+                <w:lang w:val="es-419"/>
+              </w:rPr>
+              <w:t>&gt;30min</w:t>
+            </w:r>
           </w:p>
         </w:tc>
         <w:tc>
@@ -5227,6 +6222,14 @@
                 <w:lang w:val="es-419"/>
               </w:rPr>
             </w:pPr>
+            <w:r>
+              <w:rPr>
+                <w:rFonts w:ascii="Dax-Regular" w:hAnsi="Dax-Regular"/>
+                <w:noProof w:val="0"/>
+                <w:lang w:val="es-419"/>
+              </w:rPr>
+              <w:t>&gt;30min</w:t>
+            </w:r>
           </w:p>
         </w:tc>
         <w:tc>
@@ -5243,6 +6246,14 @@
                 <w:lang w:val="es-419"/>
               </w:rPr>
             </w:pPr>
+            <w:r>
+              <w:rPr>
+                <w:rFonts w:ascii="Dax-Regular" w:hAnsi="Dax-Regular"/>
+                <w:noProof w:val="0"/>
+                <w:lang w:val="es-419"/>
+              </w:rPr>
+              <w:t>&gt;30min</w:t>
+            </w:r>
           </w:p>
         </w:tc>
       </w:tr>
@@ -5289,6 +6300,14 @@
                 <w:lang w:val="es-419"/>
               </w:rPr>
             </w:pPr>
+            <w:r>
+              <w:rPr>
+                <w:rFonts w:ascii="Dax-Regular" w:hAnsi="Dax-Regular"/>
+                <w:noProof w:val="0"/>
+                <w:lang w:val="es-419"/>
+              </w:rPr>
+              <w:t>&gt;30min</w:t>
+            </w:r>
           </w:p>
         </w:tc>
         <w:tc>
@@ -5305,6 +6324,14 @@
                 <w:lang w:val="es-419"/>
               </w:rPr>
             </w:pPr>
+            <w:r>
+              <w:rPr>
+                <w:rFonts w:ascii="Dax-Regular" w:hAnsi="Dax-Regular"/>
+                <w:noProof w:val="0"/>
+                <w:lang w:val="es-419"/>
+              </w:rPr>
+              <w:t>&gt;30min</w:t>
+            </w:r>
           </w:p>
         </w:tc>
         <w:tc>
@@ -5321,6 +6348,14 @@
                 <w:lang w:val="es-419"/>
               </w:rPr>
             </w:pPr>
+            <w:r>
+              <w:rPr>
+                <w:rFonts w:ascii="Dax-Regular" w:hAnsi="Dax-Regular"/>
+                <w:noProof w:val="0"/>
+                <w:lang w:val="es-419"/>
+              </w:rPr>
+              <w:t>&gt;30min</w:t>
+            </w:r>
           </w:p>
         </w:tc>
       </w:tr>
@@ -5367,6 +6402,14 @@
                 <w:lang w:val="es-419"/>
               </w:rPr>
             </w:pPr>
+            <w:r>
+              <w:rPr>
+                <w:rFonts w:ascii="Dax-Regular" w:hAnsi="Dax-Regular"/>
+                <w:noProof w:val="0"/>
+                <w:lang w:val="es-419"/>
+              </w:rPr>
+              <w:t>&gt;30min</w:t>
+            </w:r>
           </w:p>
         </w:tc>
         <w:tc>
@@ -5383,6 +6426,14 @@
                 <w:lang w:val="es-419"/>
               </w:rPr>
             </w:pPr>
+            <w:r>
+              <w:rPr>
+                <w:rFonts w:ascii="Dax-Regular" w:hAnsi="Dax-Regular"/>
+                <w:noProof w:val="0"/>
+                <w:lang w:val="es-419"/>
+              </w:rPr>
+              <w:t>&gt;30min</w:t>
+            </w:r>
           </w:p>
         </w:tc>
         <w:tc>
@@ -5400,14 +6451,22 @@
                 <w:lang w:val="es-419"/>
               </w:rPr>
             </w:pPr>
+            <w:r>
+              <w:rPr>
+                <w:rFonts w:ascii="Dax-Regular" w:hAnsi="Dax-Regular"/>
+                <w:noProof w:val="0"/>
+                <w:lang w:val="es-419"/>
+              </w:rPr>
+              <w:t>&gt;30min</w:t>
+            </w:r>
           </w:p>
         </w:tc>
       </w:tr>
     </w:tbl>
     <w:p>
       <w:pPr>
-        <w:pStyle w:val="Caption"/>
-        <w:ind w:left="360"/>
+        <w:pStyle w:val="Descripcin"/>
+        <w:ind w:firstLine="720"/>
         <w:rPr>
           <w:lang w:val="es-419"/>
         </w:rPr>
@@ -5457,7 +6516,7 @@
     </w:p>
     <w:tbl>
       <w:tblPr>
-        <w:tblStyle w:val="GridTable2-Accent3"/>
+        <w:tblStyle w:val="Tabladecuadrcula2-nfasis3"/>
         <w:tblW w:w="8790" w:type="dxa"/>
         <w:jc w:val="center"/>
         <w:tblLook w:val="04A0" w:firstRow="1" w:lastRow="0" w:firstColumn="1" w:lastColumn="0" w:noHBand="0" w:noVBand="1"/>
@@ -5516,25 +6575,7 @@
                 <w:noProof w:val="0"/>
                 <w:lang w:val="es-419"/>
               </w:rPr>
-              <w:t>Arreglo (</w:t>
-            </w:r>
-            <w:proofErr w:type="spellStart"/>
-            <w:r>
-              <w:rPr>
-                <w:rFonts w:ascii="Dax-Regular" w:hAnsi="Dax-Regular"/>
-                <w:noProof w:val="0"/>
-                <w:lang w:val="es-419"/>
-              </w:rPr>
-              <w:t>ARRAYLIST</w:t>
-            </w:r>
-            <w:proofErr w:type="spellEnd"/>
-            <w:r>
-              <w:rPr>
-                <w:rFonts w:ascii="Dax-Regular" w:hAnsi="Dax-Regular"/>
-                <w:noProof w:val="0"/>
-                <w:lang w:val="es-419"/>
-              </w:rPr>
-              <w:t>)</w:t>
+              <w:t>Arreglo (ARRAYLIST)</w:t>
             </w:r>
           </w:p>
         </w:tc>
@@ -5558,25 +6599,7 @@
                 <w:noProof w:val="0"/>
                 <w:lang w:val="es-419"/>
               </w:rPr>
-              <w:t>Lista enlazada (</w:t>
-            </w:r>
-            <w:proofErr w:type="spellStart"/>
-            <w:r>
-              <w:rPr>
-                <w:rFonts w:ascii="Dax-Regular" w:hAnsi="Dax-Regular"/>
-                <w:noProof w:val="0"/>
-                <w:lang w:val="es-419"/>
-              </w:rPr>
-              <w:t>LINKED_LIST</w:t>
-            </w:r>
-            <w:proofErr w:type="spellEnd"/>
-            <w:r>
-              <w:rPr>
-                <w:rFonts w:ascii="Dax-Regular" w:hAnsi="Dax-Regular"/>
-                <w:noProof w:val="0"/>
-                <w:lang w:val="es-419"/>
-              </w:rPr>
-              <w:t>)</w:t>
+              <w:t>Lista enlazada (LINKED_LIST)</w:t>
             </w:r>
           </w:p>
         </w:tc>
@@ -5639,7 +6662,7 @@
           </w:tcPr>
           <w:p>
             <w:pPr>
-              <w:jc w:val="both"/>
+              <w:jc w:val="center"/>
               <w:cnfStyle w:val="000000100000" w:firstRow="0" w:lastRow="0" w:firstColumn="0" w:lastColumn="0" w:oddVBand="0" w:evenVBand="0" w:oddHBand="1" w:evenHBand="0" w:firstRowFirstColumn="0" w:firstRowLastColumn="0" w:lastRowFirstColumn="0" w:lastRowLastColumn="0"/>
               <w:rPr>
                 <w:rFonts w:ascii="Dax-Regular" w:hAnsi="Dax-Regular"/>
@@ -5647,6 +6670,14 @@
                 <w:lang w:val="es-419"/>
               </w:rPr>
             </w:pPr>
+            <w:r>
+              <w:rPr>
+                <w:rFonts w:ascii="Dax-Regular" w:hAnsi="Dax-Regular"/>
+                <w:noProof w:val="0"/>
+                <w:lang w:val="es-419"/>
+              </w:rPr>
+              <w:t>X</w:t>
+            </w:r>
           </w:p>
         </w:tc>
         <w:tc>
@@ -5730,7 +6761,7 @@
           </w:tcPr>
           <w:p>
             <w:pPr>
-              <w:jc w:val="both"/>
+              <w:jc w:val="center"/>
               <w:cnfStyle w:val="000000000000" w:firstRow="0" w:lastRow="0" w:firstColumn="0" w:lastColumn="0" w:oddVBand="0" w:evenVBand="0" w:oddHBand="0" w:evenHBand="0" w:firstRowFirstColumn="0" w:firstRowLastColumn="0" w:lastRowFirstColumn="0" w:lastRowLastColumn="0"/>
               <w:rPr>
                 <w:rFonts w:ascii="Dax-Regular" w:hAnsi="Dax-Regular"/>
@@ -5738,6 +6769,14 @@
                 <w:lang w:val="es-419"/>
               </w:rPr>
             </w:pPr>
+            <w:r>
+              <w:rPr>
+                <w:rFonts w:ascii="Dax-Regular" w:hAnsi="Dax-Regular"/>
+                <w:noProof w:val="0"/>
+                <w:lang w:val="es-419"/>
+              </w:rPr>
+              <w:t>X</w:t>
+            </w:r>
           </w:p>
         </w:tc>
         <w:tc>
@@ -5802,7 +6841,7 @@
           </w:tcPr>
           <w:p>
             <w:pPr>
-              <w:jc w:val="both"/>
+              <w:jc w:val="center"/>
               <w:cnfStyle w:val="000000100000" w:firstRow="0" w:lastRow="0" w:firstColumn="0" w:lastColumn="0" w:oddVBand="0" w:evenVBand="0" w:oddHBand="1" w:evenHBand="0" w:firstRowFirstColumn="0" w:firstRowLastColumn="0" w:lastRowFirstColumn="0" w:lastRowLastColumn="0"/>
               <w:rPr>
                 <w:rFonts w:ascii="Dax-Regular" w:hAnsi="Dax-Regular"/>
@@ -5810,6 +6849,14 @@
                 <w:lang w:val="es-419"/>
               </w:rPr>
             </w:pPr>
+            <w:r>
+              <w:rPr>
+                <w:rFonts w:ascii="Dax-Regular" w:hAnsi="Dax-Regular"/>
+                <w:noProof w:val="0"/>
+                <w:lang w:val="es-419"/>
+              </w:rPr>
+              <w:t>X</w:t>
+            </w:r>
           </w:p>
         </w:tc>
         <w:tc>
@@ -5833,7 +6880,7 @@
     </w:tbl>
     <w:p>
       <w:pPr>
-        <w:pStyle w:val="Caption"/>
+        <w:pStyle w:val="Descripcin"/>
         <w:jc w:val="center"/>
         <w:rPr>
           <w:rFonts w:ascii="Dax-Regular" w:hAnsi="Dax-Regular"/>
@@ -5885,7 +6932,7 @@
     </w:p>
     <w:p>
       <w:pPr>
-        <w:pStyle w:val="Heading2"/>
+        <w:pStyle w:val="Ttulo2"/>
         <w:rPr>
           <w:b/>
           <w:bCs/>
@@ -5900,12 +6947,13 @@
           <w:noProof w:val="0"/>
           <w:lang w:val="es-419"/>
         </w:rPr>
+        <w:lastRenderedPageBreak/>
         <w:t>Graficas</w:t>
       </w:r>
     </w:p>
     <w:p>
       <w:pPr>
-        <w:pStyle w:val="ListParagraph"/>
+        <w:pStyle w:val="Prrafodelista"/>
         <w:numPr>
           <w:ilvl w:val="0"/>
           <w:numId w:val="5"/>
@@ -5931,30 +6979,12 @@
           <w:bCs/>
           <w:lang w:val="es-419"/>
         </w:rPr>
-        <w:t xml:space="preserve">Maquina </w:t>
-      </w:r>
-      <w:r>
-        <w:rPr>
-          <w:rFonts w:ascii="Dax-Regular" w:hAnsi="Dax-Regular"/>
-          <w:b/>
-          <w:bCs/>
-          <w:lang w:val="es-419"/>
-        </w:rPr>
-        <w:t>2</w:t>
-      </w:r>
-      <w:r>
-        <w:rPr>
-          <w:rFonts w:ascii="Dax-Regular" w:hAnsi="Dax-Regular"/>
-          <w:b/>
-          <w:bCs/>
-          <w:lang w:val="es-419"/>
-        </w:rPr>
-        <w:t>.</w:t>
+        <w:t>Maquina 2.</w:t>
       </w:r>
     </w:p>
     <w:p>
       <w:pPr>
-        <w:pStyle w:val="ListParagraph"/>
+        <w:pStyle w:val="Prrafodelista"/>
         <w:numPr>
           <w:ilvl w:val="1"/>
           <w:numId w:val="5"/>
@@ -5971,28 +7001,12 @@
           <w:rFonts w:ascii="Dax-Regular" w:hAnsi="Dax-Regular"/>
           <w:lang w:val="es-419"/>
         </w:rPr>
-        <w:t xml:space="preserve">Comparación de rendimiento </w:t>
-      </w:r>
-      <w:proofErr w:type="spellStart"/>
-      <w:r>
-        <w:rPr>
-          <w:rFonts w:ascii="Dax-Regular" w:hAnsi="Dax-Regular"/>
-          <w:lang w:val="es-419"/>
-        </w:rPr>
-        <w:t>ARRAYLIST</w:t>
-      </w:r>
-      <w:proofErr w:type="spellEnd"/>
-      <w:r>
-        <w:rPr>
-          <w:rFonts w:ascii="Dax-Regular" w:hAnsi="Dax-Regular"/>
-          <w:lang w:val="es-419"/>
-        </w:rPr>
-        <w:t>.</w:t>
+        <w:t>Comparación de rendimiento ARRAYLIST.</w:t>
       </w:r>
     </w:p>
     <w:p>
       <w:pPr>
-        <w:pStyle w:val="ListParagraph"/>
+        <w:pStyle w:val="Prrafodelista"/>
         <w:numPr>
           <w:ilvl w:val="1"/>
           <w:numId w:val="5"/>
@@ -6009,28 +7023,12 @@
           <w:rFonts w:ascii="Dax-Regular" w:hAnsi="Dax-Regular"/>
           <w:lang w:val="es-419"/>
         </w:rPr>
-        <w:t xml:space="preserve">Comparación de rendimiento </w:t>
-      </w:r>
-      <w:proofErr w:type="spellStart"/>
-      <w:r>
-        <w:rPr>
-          <w:rFonts w:ascii="Dax-Regular" w:hAnsi="Dax-Regular"/>
-          <w:lang w:val="es-419"/>
-        </w:rPr>
-        <w:t>LINKED_LIST</w:t>
-      </w:r>
-      <w:proofErr w:type="spellEnd"/>
-      <w:r>
-        <w:rPr>
-          <w:rFonts w:ascii="Dax-Regular" w:hAnsi="Dax-Regular"/>
-          <w:lang w:val="es-419"/>
-        </w:rPr>
-        <w:t>.</w:t>
+        <w:t>Comparación de rendimiento LINKED_LIST.</w:t>
       </w:r>
     </w:p>
     <w:p>
       <w:pPr>
-        <w:pStyle w:val="ListParagraph"/>
+        <w:pStyle w:val="Prrafodelista"/>
         <w:numPr>
           <w:ilvl w:val="1"/>
           <w:numId w:val="5"/>
@@ -6084,7 +7082,7 @@
     </w:p>
     <w:p>
       <w:pPr>
-        <w:pStyle w:val="ListParagraph"/>
+        <w:pStyle w:val="Prrafodelista"/>
         <w:numPr>
           <w:ilvl w:val="1"/>
           <w:numId w:val="5"/>
@@ -6101,7 +7099,6 @@
           <w:rFonts w:ascii="Dax-Regular" w:hAnsi="Dax-Regular"/>
           <w:lang w:val="es-419"/>
         </w:rPr>
-        <w:lastRenderedPageBreak/>
         <w:t xml:space="preserve">Comparación de rendimiento para </w:t>
       </w:r>
       <w:proofErr w:type="spellStart"/>
@@ -6139,7 +7136,7 @@
     </w:p>
     <w:p>
       <w:pPr>
-        <w:pStyle w:val="ListParagraph"/>
+        <w:pStyle w:val="Prrafodelista"/>
         <w:numPr>
           <w:ilvl w:val="1"/>
           <w:numId w:val="5"/>
@@ -6177,7 +7174,7 @@
     </w:p>
     <w:p>
       <w:pPr>
-        <w:pStyle w:val="Heading1"/>
+        <w:pStyle w:val="Ttulo1"/>
         <w:rPr>
           <w:b/>
           <w:bCs/>
@@ -6197,7 +7194,7 @@
     </w:p>
     <w:p>
       <w:pPr>
-        <w:pStyle w:val="ListParagraph"/>
+        <w:pStyle w:val="Prrafodelista"/>
         <w:numPr>
           <w:ilvl w:val="0"/>
           <w:numId w:val="6"/>
@@ -6218,7 +7215,73 @@
     </w:p>
     <w:p>
       <w:pPr>
-        <w:pStyle w:val="ListParagraph"/>
+        <w:pStyle w:val="Prrafodelista"/>
+        <w:spacing w:after="0"/>
+        <w:ind w:left="360"/>
+        <w:jc w:val="both"/>
+        <w:rPr>
+          <w:lang w:val="es-419"/>
+        </w:rPr>
+      </w:pPr>
+      <w:r>
+        <w:rPr>
+          <w:rFonts w:ascii="Dax-Regular" w:hAnsi="Dax-Regular"/>
+          <w:lang w:val="es-419"/>
+        </w:rPr>
+        <w:t xml:space="preserve">Sí, lo único sorprendente es que en las listas la diferencia entre </w:t>
+      </w:r>
+      <w:proofErr w:type="spellStart"/>
+      <w:r>
+        <w:rPr>
+          <w:rFonts w:ascii="Dax-Regular" w:hAnsi="Dax-Regular"/>
+          <w:lang w:val="es-419"/>
+        </w:rPr>
+        <w:t>selection</w:t>
+      </w:r>
+      <w:proofErr w:type="spellEnd"/>
+      <w:r>
+        <w:rPr>
+          <w:rFonts w:ascii="Dax-Regular" w:hAnsi="Dax-Regular"/>
+          <w:lang w:val="es-419"/>
+        </w:rPr>
+        <w:t xml:space="preserve"> e </w:t>
+      </w:r>
+      <w:proofErr w:type="spellStart"/>
+      <w:r>
+        <w:rPr>
+          <w:rFonts w:ascii="Dax-Regular" w:hAnsi="Dax-Regular"/>
+          <w:lang w:val="es-419"/>
+        </w:rPr>
+        <w:t>insertion</w:t>
+      </w:r>
+      <w:proofErr w:type="spellEnd"/>
+      <w:r>
+        <w:rPr>
+          <w:rFonts w:ascii="Dax-Regular" w:hAnsi="Dax-Regular"/>
+          <w:lang w:val="es-419"/>
+        </w:rPr>
+        <w:t xml:space="preserve"> </w:t>
+      </w:r>
+      <w:proofErr w:type="spellStart"/>
+      <w:r>
+        <w:rPr>
+          <w:rFonts w:ascii="Dax-Regular" w:hAnsi="Dax-Regular"/>
+          <w:lang w:val="es-419"/>
+        </w:rPr>
+        <w:t>fueronmuy</w:t>
+      </w:r>
+      <w:proofErr w:type="spellEnd"/>
+      <w:r>
+        <w:rPr>
+          <w:rFonts w:ascii="Dax-Regular" w:hAnsi="Dax-Regular"/>
+          <w:lang w:val="es-419"/>
+        </w:rPr>
+        <w:t xml:space="preserve"> parecidas.</w:t>
+      </w:r>
+    </w:p>
+    <w:p>
+      <w:pPr>
+        <w:pStyle w:val="Prrafodelista"/>
         <w:numPr>
           <w:ilvl w:val="0"/>
           <w:numId w:val="6"/>
@@ -6236,10 +7299,18 @@
         </w:rPr>
         <w:t>¿Existe alguna diferencia entre los resultados obtenidos al ejecutar las pruebas en diferentes máquinas?</w:t>
       </w:r>
+      <w:r>
+        <w:rPr>
+          <w:rFonts w:ascii="Dax-Regular" w:hAnsi="Dax-Regular"/>
+          <w:lang w:val="es-419"/>
+        </w:rPr>
+        <w:br/>
+        <w:t>En nuestro caso, teníamos los mismos computadores, por lo que la diferencia fue muy poca.</w:t>
+      </w:r>
     </w:p>
     <w:p>
       <w:pPr>
-        <w:pStyle w:val="ListParagraph"/>
+        <w:pStyle w:val="Prrafodelista"/>
         <w:numPr>
           <w:ilvl w:val="0"/>
           <w:numId w:val="6"/>
@@ -6260,7 +7331,25 @@
     </w:p>
     <w:p>
       <w:pPr>
-        <w:pStyle w:val="ListParagraph"/>
+        <w:pStyle w:val="Prrafodelista"/>
+        <w:spacing w:after="0"/>
+        <w:ind w:left="360"/>
+        <w:jc w:val="both"/>
+        <w:rPr>
+          <w:lang w:val="es-419"/>
+        </w:rPr>
+      </w:pPr>
+      <w:r>
+        <w:rPr>
+          <w:rFonts w:ascii="Dax-Regular" w:hAnsi="Dax-Regular"/>
+          <w:lang w:val="es-419"/>
+        </w:rPr>
+        <w:t>Las pocas diferencias que hubieron, se deben a algunas aplicaciones abiertas en segundo plano que gastaban algo de RAM.</w:t>
+      </w:r>
+    </w:p>
+    <w:p>
+      <w:pPr>
+        <w:pStyle w:val="Prrafodelista"/>
         <w:numPr>
           <w:ilvl w:val="0"/>
           <w:numId w:val="6"/>
@@ -6277,6 +7366,41 @@
         </w:rPr>
         <w:t>¿Cuál Estructura de Datos es mejor utilizar si solo se tiene en cuenta los tiempos de ejecución de los algoritmos?</w:t>
       </w:r>
+    </w:p>
+    <w:p>
+      <w:pPr>
+        <w:pStyle w:val="Prrafodelista"/>
+        <w:ind w:left="360"/>
+        <w:jc w:val="both"/>
+        <w:rPr>
+          <w:lang w:val="es-419"/>
+        </w:rPr>
+      </w:pPr>
+      <w:r>
+        <w:rPr>
+          <w:rFonts w:ascii="Dax-Regular" w:hAnsi="Dax-Regular"/>
+          <w:lang w:val="es-419"/>
+        </w:rPr>
+        <w:t xml:space="preserve">Shell </w:t>
+      </w:r>
+      <w:proofErr w:type="spellStart"/>
+      <w:r>
+        <w:rPr>
+          <w:rFonts w:ascii="Dax-Regular" w:hAnsi="Dax-Regular"/>
+          <w:lang w:val="es-419"/>
+        </w:rPr>
+        <w:t>Sort</w:t>
+      </w:r>
+      <w:proofErr w:type="spellEnd"/>
+      <w:r>
+        <w:rPr>
+          <w:rFonts w:ascii="Dax-Regular" w:hAnsi="Dax-Regular"/>
+          <w:lang w:val="es-419"/>
+        </w:rPr>
+        <w:t xml:space="preserve"> es muchísimo mas eficiente</w:t>
+      </w:r>
+      <w:bookmarkStart w:id="4" w:name="_GoBack"/>
+      <w:bookmarkEnd w:id="4"/>
     </w:p>
     <w:p>
       <w:pPr>
@@ -6313,7 +7437,7 @@
 </file>
 
 <file path=word/numbering.xml><?xml version="1.0" encoding="utf-8"?>
-<w:numbering xmlns:wpc="http://schemas.microsoft.com/office/word/2010/wordprocessingCanvas" xmlns:cx="http://schemas.microsoft.com/office/drawing/2014/chartex" xmlns:cx1="http://schemas.microsoft.com/office/drawing/2015/9/8/chartex" xmlns:cx2="http://schemas.microsoft.com/office/drawing/2015/10/21/chartex" xmlns:cx3="http://schemas.microsoft.com/office/drawing/2016/5/9/chartex" xmlns:cx4="http://schemas.microsoft.com/office/drawing/2016/5/10/chartex" xmlns:cx5="http://schemas.microsoft.com/office/drawing/2016/5/11/chartex" xmlns:cx6="http://schemas.microsoft.com/office/drawing/2016/5/12/chartex" xmlns:cx7="http://schemas.microsoft.com/office/drawing/2016/5/13/chartex" xmlns:cx8="http://schemas.microsoft.com/office/drawing/2016/5/14/chartex" xmlns:mc="http://schemas.openxmlformats.org/markup-compatibility/2006" xmlns:aink="http://schemas.microsoft.com/office/drawing/2016/ink" xmlns:am3d="http://schemas.microsoft.com/office/drawing/2017/model3d" xmlns:o="urn:schemas-microsoft-com:office:office" xmlns:r="http://schemas.openxmlformats.org/officeDocument/2006/relationships" xmlns:m="http://schemas.openxmlformats.org/officeDocument/2006/math" xmlns:v="urn:schemas-microsoft-com:vml" xmlns:wp14="http://schemas.microsoft.com/office/word/2010/wordprocessingDrawing" xmlns:wp="http://schemas.openxmlformats.org/drawingml/2006/wordprocessingDrawing" xmlns:w10="urn:schemas-microsoft-com:office:word" xmlns:w="http://schemas.openxmlformats.org/wordprocessingml/2006/main" xmlns:w14="http://schemas.microsoft.com/office/word/2010/wordml" xmlns:w15="http://schemas.microsoft.com/office/word/2012/wordml" xmlns:w16cex="http://schemas.microsoft.com/office/word/2018/wordml/cex" xmlns:w16cid="http://schemas.microsoft.com/office/word/2016/wordml/cid" xmlns:w16="http://schemas.microsoft.com/office/word/2018/wordml" xmlns:w16se="http://schemas.microsoft.com/office/word/2015/wordml/symex" xmlns:wpg="http://schemas.microsoft.com/office/word/2010/wordprocessingGroup" xmlns:wpi="http://schemas.microsoft.com/office/word/2010/wordprocessingInk" xmlns:wne="http://schemas.microsoft.com/office/word/2006/wordml" xmlns:wps="http://schemas.microsoft.com/office/word/2010/wordprocessingShape" mc:Ignorable="w14 w15 w16se w16cid w16 w16cex wp14">
+<w:numbering xmlns:wpc="http://schemas.microsoft.com/office/word/2010/wordprocessingCanvas" xmlns:cx="http://schemas.microsoft.com/office/drawing/2014/chartex" xmlns:cx1="http://schemas.microsoft.com/office/drawing/2015/9/8/chartex" xmlns:mc="http://schemas.openxmlformats.org/markup-compatibility/2006" xmlns:o="urn:schemas-microsoft-com:office:office" xmlns:r="http://schemas.openxmlformats.org/officeDocument/2006/relationships" xmlns:m="http://schemas.openxmlformats.org/officeDocument/2006/math" xmlns:v="urn:schemas-microsoft-com:vml" xmlns:wp14="http://schemas.microsoft.com/office/word/2010/wordprocessingDrawing" xmlns:wp="http://schemas.openxmlformats.org/drawingml/2006/wordprocessingDrawing" xmlns:w10="urn:schemas-microsoft-com:office:word" xmlns:w="http://schemas.openxmlformats.org/wordprocessingml/2006/main" xmlns:w14="http://schemas.microsoft.com/office/word/2010/wordml" xmlns:w15="http://schemas.microsoft.com/office/word/2012/wordml" xmlns:w16se="http://schemas.microsoft.com/office/word/2015/wordml/symex" xmlns:wpg="http://schemas.microsoft.com/office/word/2010/wordprocessingGroup" xmlns:wpi="http://schemas.microsoft.com/office/word/2010/wordprocessingInk" xmlns:wne="http://schemas.microsoft.com/office/word/2006/wordml" xmlns:wps="http://schemas.microsoft.com/office/word/2010/wordprocessingShape" mc:Ignorable="w14 w15 w16se wp14">
   <w:abstractNum w:abstractNumId="0" w15:restartNumberingAfterBreak="0">
     <w:nsid w:val="04A55406"/>
     <w:multiLevelType w:val="hybridMultilevel"/>
@@ -6921,7 +8045,7 @@
 </file>
 
 <file path=word/styles.xml><?xml version="1.0" encoding="utf-8"?>
-<w:styles xmlns:mc="http://schemas.openxmlformats.org/markup-compatibility/2006" xmlns:r="http://schemas.openxmlformats.org/officeDocument/2006/relationships" xmlns:w="http://schemas.openxmlformats.org/wordprocessingml/2006/main" xmlns:w14="http://schemas.microsoft.com/office/word/2010/wordml" xmlns:w15="http://schemas.microsoft.com/office/word/2012/wordml" xmlns:w16cex="http://schemas.microsoft.com/office/word/2018/wordml/cex" xmlns:w16cid="http://schemas.microsoft.com/office/word/2016/wordml/cid" xmlns:w16="http://schemas.microsoft.com/office/word/2018/wordml" xmlns:w16se="http://schemas.microsoft.com/office/word/2015/wordml/symex" mc:Ignorable="w14 w15 w16se w16cid w16 w16cex">
+<w:styles xmlns:mc="http://schemas.openxmlformats.org/markup-compatibility/2006" xmlns:r="http://schemas.openxmlformats.org/officeDocument/2006/relationships" xmlns:w="http://schemas.openxmlformats.org/wordprocessingml/2006/main" xmlns:w14="http://schemas.microsoft.com/office/word/2010/wordml" xmlns:w15="http://schemas.microsoft.com/office/word/2012/wordml" xmlns:w16se="http://schemas.microsoft.com/office/word/2015/wordml/symex" mc:Ignorable="w14 w15 w16se">
   <w:docDefaults>
     <w:rPrDefault>
       <w:rPr>
@@ -6937,7 +8061,7 @@
       </w:pPr>
     </w:pPrDefault>
   </w:docDefaults>
-  <w:latentStyles w:defLockedState="0" w:defUIPriority="99" w:defSemiHidden="0" w:defUnhideWhenUsed="0" w:defQFormat="0" w:count="376">
+  <w:latentStyles w:defLockedState="0" w:defUIPriority="99" w:defSemiHidden="0" w:defUnhideWhenUsed="0" w:defQFormat="0" w:count="371">
     <w:lsdException w:name="Normal" w:uiPriority="0" w:qFormat="1"/>
     <w:lsdException w:name="heading 1" w:uiPriority="9" w:qFormat="1"/>
     <w:lsdException w:name="heading 2" w:semiHidden="1" w:uiPriority="9" w:unhideWhenUsed="1" w:qFormat="1"/>
@@ -7309,11 +8433,6 @@
     <w:lsdException w:name="List Table 5 Dark Accent 6" w:uiPriority="50"/>
     <w:lsdException w:name="List Table 6 Colorful Accent 6" w:uiPriority="51"/>
     <w:lsdException w:name="List Table 7 Colorful Accent 6" w:uiPriority="52"/>
-    <w:lsdException w:name="Mention" w:semiHidden="1" w:unhideWhenUsed="1"/>
-    <w:lsdException w:name="Smart Hyperlink" w:semiHidden="1" w:unhideWhenUsed="1"/>
-    <w:lsdException w:name="Hashtag" w:semiHidden="1" w:unhideWhenUsed="1"/>
-    <w:lsdException w:name="Unresolved Mention" w:semiHidden="1" w:unhideWhenUsed="1"/>
-    <w:lsdException w:name="Smart Link" w:semiHidden="1" w:unhideWhenUsed="1"/>
   </w:latentStyles>
   <w:style w:type="paragraph" w:default="1" w:styleId="Normal">
     <w:name w:val="Normal"/>
@@ -7323,11 +8442,11 @@
       <w:noProof/>
     </w:rPr>
   </w:style>
-  <w:style w:type="paragraph" w:styleId="Heading1">
+  <w:style w:type="paragraph" w:styleId="Ttulo1">
     <w:name w:val="heading 1"/>
     <w:basedOn w:val="Normal"/>
     <w:next w:val="Normal"/>
-    <w:link w:val="Heading1Char"/>
+    <w:link w:val="Ttulo1Car"/>
     <w:uiPriority w:val="9"/>
     <w:qFormat/>
     <w:rsid w:val="001826C9"/>
@@ -7344,11 +8463,11 @@
       <w:szCs w:val="32"/>
     </w:rPr>
   </w:style>
-  <w:style w:type="paragraph" w:styleId="Heading2">
+  <w:style w:type="paragraph" w:styleId="Ttulo2">
     <w:name w:val="heading 2"/>
     <w:basedOn w:val="Normal"/>
     <w:next w:val="Normal"/>
-    <w:link w:val="Heading2Char"/>
+    <w:link w:val="Ttulo2Car"/>
     <w:uiPriority w:val="9"/>
     <w:unhideWhenUsed/>
     <w:qFormat/>
@@ -7366,13 +8485,13 @@
       <w:szCs w:val="26"/>
     </w:rPr>
   </w:style>
-  <w:style w:type="character" w:default="1" w:styleId="DefaultParagraphFont">
+  <w:style w:type="character" w:default="1" w:styleId="Fuentedeprrafopredeter">
     <w:name w:val="Default Paragraph Font"/>
     <w:uiPriority w:val="1"/>
     <w:semiHidden/>
     <w:unhideWhenUsed/>
   </w:style>
-  <w:style w:type="table" w:default="1" w:styleId="TableNormal">
+  <w:style w:type="table" w:default="1" w:styleId="Tablanormal">
     <w:name w:val="Normal Table"/>
     <w:uiPriority w:val="99"/>
     <w:semiHidden/>
@@ -7387,17 +8506,17 @@
       </w:tblCellMar>
     </w:tblPr>
   </w:style>
-  <w:style w:type="numbering" w:default="1" w:styleId="NoList">
+  <w:style w:type="numbering" w:default="1" w:styleId="Sinlista">
     <w:name w:val="No List"/>
     <w:uiPriority w:val="99"/>
     <w:semiHidden/>
     <w:unhideWhenUsed/>
   </w:style>
-  <w:style w:type="paragraph" w:styleId="Title">
+  <w:style w:type="paragraph" w:styleId="Ttulo">
     <w:name w:val="Title"/>
     <w:basedOn w:val="Normal"/>
     <w:next w:val="Normal"/>
-    <w:link w:val="TitleChar"/>
+    <w:link w:val="TtuloCar"/>
     <w:uiPriority w:val="10"/>
     <w:qFormat/>
     <w:rsid w:val="00BA3B38"/>
@@ -7413,10 +8532,10 @@
       <w:szCs w:val="56"/>
     </w:rPr>
   </w:style>
-  <w:style w:type="character" w:customStyle="1" w:styleId="TitleChar">
-    <w:name w:val="Title Char"/>
-    <w:basedOn w:val="DefaultParagraphFont"/>
-    <w:link w:val="Title"/>
+  <w:style w:type="character" w:customStyle="1" w:styleId="TtuloCar">
+    <w:name w:val="Título Car"/>
+    <w:basedOn w:val="Fuentedeprrafopredeter"/>
+    <w:link w:val="Ttulo"/>
     <w:uiPriority w:val="10"/>
     <w:rsid w:val="00BA3B38"/>
     <w:rPr>
@@ -7428,7 +8547,7 @@
       <w:szCs w:val="56"/>
     </w:rPr>
   </w:style>
-  <w:style w:type="paragraph" w:styleId="ListParagraph">
+  <w:style w:type="paragraph" w:styleId="Prrafodelista">
     <w:name w:val="List Paragraph"/>
     <w:basedOn w:val="Normal"/>
     <w:uiPriority w:val="34"/>
@@ -7442,7 +8561,7 @@
       <w:noProof w:val="0"/>
     </w:rPr>
   </w:style>
-  <w:style w:type="paragraph" w:styleId="Caption">
+  <w:style w:type="paragraph" w:styleId="Descripcin">
     <w:name w:val="caption"/>
     <w:basedOn w:val="Normal"/>
     <w:next w:val="Normal"/>
@@ -7462,9 +8581,9 @@
       <w:szCs w:val="18"/>
     </w:rPr>
   </w:style>
-  <w:style w:type="table" w:styleId="GridTable2">
+  <w:style w:type="table" w:styleId="Tabladecuadrcula2">
     <w:name w:val="Grid Table 2"/>
-    <w:basedOn w:val="TableNormal"/>
+    <w:basedOn w:val="Tablanormal"/>
     <w:uiPriority w:val="47"/>
     <w:rsid w:val="005C50D1"/>
     <w:pPr>
@@ -7537,9 +8656,9 @@
       </w:tcPr>
     </w:tblStylePr>
   </w:style>
-  <w:style w:type="table" w:styleId="GridTable2-Accent3">
+  <w:style w:type="table" w:styleId="Tabladecuadrcula2-nfasis3">
     <w:name w:val="Grid Table 2 Accent 3"/>
-    <w:basedOn w:val="TableNormal"/>
+    <w:basedOn w:val="Tablanormal"/>
     <w:uiPriority w:val="47"/>
     <w:rsid w:val="00392066"/>
     <w:pPr>
@@ -7612,10 +8731,10 @@
       </w:tcPr>
     </w:tblStylePr>
   </w:style>
-  <w:style w:type="character" w:customStyle="1" w:styleId="Heading1Char">
-    <w:name w:val="Heading 1 Char"/>
-    <w:basedOn w:val="DefaultParagraphFont"/>
-    <w:link w:val="Heading1"/>
+  <w:style w:type="character" w:customStyle="1" w:styleId="Ttulo1Car">
+    <w:name w:val="Título 1 Car"/>
+    <w:basedOn w:val="Fuentedeprrafopredeter"/>
+    <w:link w:val="Ttulo1"/>
     <w:uiPriority w:val="9"/>
     <w:rsid w:val="001826C9"/>
     <w:rPr>
@@ -7626,10 +8745,10 @@
       <w:szCs w:val="32"/>
     </w:rPr>
   </w:style>
-  <w:style w:type="character" w:customStyle="1" w:styleId="Heading2Char">
-    <w:name w:val="Heading 2 Char"/>
-    <w:basedOn w:val="DefaultParagraphFont"/>
-    <w:link w:val="Heading2"/>
+  <w:style w:type="character" w:customStyle="1" w:styleId="Ttulo2Car">
+    <w:name w:val="Título 2 Car"/>
+    <w:basedOn w:val="Fuentedeprrafopredeter"/>
+    <w:link w:val="Ttulo2"/>
     <w:uiPriority w:val="9"/>
     <w:rsid w:val="001826C9"/>
     <w:rPr>
@@ -7939,12 +9058,9 @@
 </file>
 
 <file path=customXml/item1.xml><?xml version="1.0" encoding="utf-8"?>
-<?mso-contentType ?>
-<FormTemplates xmlns="http://schemas.microsoft.com/sharepoint/v3/contenttype/forms">
-  <Display>DocumentLibraryForm</Display>
-  <Edit>DocumentLibraryForm</Edit>
-  <New>DocumentLibraryForm</New>
-</FormTemplates>
+<p:properties xmlns:p="http://schemas.microsoft.com/office/2006/metadata/properties" xmlns:xsi="http://www.w3.org/2001/XMLSchema-instance" xmlns:pc="http://schemas.microsoft.com/office/infopath/2007/PartnerControls">
+  <documentManagement/>
+</p:properties>
 </file>
 
 <file path=customXml/item2.xml><?xml version="1.0" encoding="utf-8"?>
@@ -8159,28 +9275,46 @@
 </file>
 
 <file path=customXml/item3.xml><?xml version="1.0" encoding="utf-8"?>
-<p:properties xmlns:p="http://schemas.microsoft.com/office/2006/metadata/properties" xmlns:xsi="http://www.w3.org/2001/XMLSchema-instance" xmlns:pc="http://schemas.microsoft.com/office/infopath/2007/PartnerControls">
-  <documentManagement/>
-</p:properties>
+<?mso-contentType ?>
+<FormTemplates xmlns="http://schemas.microsoft.com/sharepoint/v3/contenttype/forms">
+  <Display>DocumentLibraryForm</Display>
+  <Edit>DocumentLibraryForm</Edit>
+  <New>DocumentLibraryForm</New>
+</FormTemplates>
 </file>
 
 <file path=customXml/itemProps1.xml><?xml version="1.0" encoding="utf-8"?>
-<ds:datastoreItem xmlns:ds="http://schemas.openxmlformats.org/officeDocument/2006/customXml" ds:itemID="{7DBE8262-9C92-4A1B-85FF-A533173B85D6}">
-  <ds:schemaRefs>
-    <ds:schemaRef ds:uri="http://schemas.microsoft.com/sharepoint/v3/contenttype/forms"/>
-  </ds:schemaRefs>
-</ds:datastoreItem>
-</file>
-
-<file path=customXml/itemProps2.xml><?xml version="1.0" encoding="utf-8"?>
-<ds:datastoreItem xmlns:ds="http://schemas.openxmlformats.org/officeDocument/2006/customXml" ds:itemID="{CF9FB03D-8BF3-41F7-8309-0F510A005FE9}"/>
-</file>
-
-<file path=customXml/itemProps3.xml><?xml version="1.0" encoding="utf-8"?>
 <ds:datastoreItem xmlns:ds="http://schemas.openxmlformats.org/officeDocument/2006/customXml" ds:itemID="{D8D55360-DA4E-4EE6-A532-0D8BE99E30A4}">
   <ds:schemaRefs>
     <ds:schemaRef ds:uri="http://schemas.microsoft.com/office/2006/metadata/properties"/>
     <ds:schemaRef ds:uri="http://schemas.microsoft.com/office/infopath/2007/PartnerControls"/>
   </ds:schemaRefs>
 </ds:datastoreItem>
+</file>
+
+<file path=customXml/itemProps2.xml><?xml version="1.0" encoding="utf-8"?>
+<ds:datastoreItem xmlns:ds="http://schemas.openxmlformats.org/officeDocument/2006/customXml" ds:itemID="{CF9FB03D-8BF3-41F7-8309-0F510A005FE9}">
+  <ds:schemaRefs>
+    <ds:schemaRef ds:uri="http://schemas.microsoft.com/office/2006/metadata/contentType"/>
+    <ds:schemaRef ds:uri="http://schemas.microsoft.com/office/2006/metadata/properties/metaAttributes"/>
+    <ds:schemaRef ds:uri="http://www.w3.org/2001/XMLSchema"/>
+    <ds:schemaRef ds:uri="http://schemas.microsoft.com/office/2006/metadata/properties"/>
+    <ds:schemaRef ds:uri="164883f8-7691-4ecf-b54a-664c0d0edefe"/>
+    <ds:schemaRef ds:uri="85e30bcc-d76c-4413-8e4d-2dce22fb0743"/>
+    <ds:schemaRef ds:uri="http://schemas.microsoft.com/office/2006/documentManagement/types"/>
+    <ds:schemaRef ds:uri="http://schemas.microsoft.com/office/infopath/2007/PartnerControls"/>
+    <ds:schemaRef ds:uri="http://schemas.openxmlformats.org/package/2006/metadata/core-properties"/>
+    <ds:schemaRef ds:uri="http://purl.org/dc/elements/1.1/"/>
+    <ds:schemaRef ds:uri="http://purl.org/dc/terms/"/>
+    <ds:schemaRef ds:uri="http://schemas.microsoft.com/internal/obd"/>
+  </ds:schemaRefs>
+</ds:datastoreItem>
+</file>
+
+<file path=customXml/itemProps3.xml><?xml version="1.0" encoding="utf-8"?>
+<ds:datastoreItem xmlns:ds="http://schemas.openxmlformats.org/officeDocument/2006/customXml" ds:itemID="{7DBE8262-9C92-4A1B-85FF-A533173B85D6}">
+  <ds:schemaRefs>
+    <ds:schemaRef ds:uri="http://schemas.microsoft.com/sharepoint/v3/contenttype/forms"/>
+  </ds:schemaRefs>
+</ds:datastoreItem>
 </file>
</xml_diff>